<commit_message>
Carpeta gif de las formulas
</commit_message>
<xml_diff>
--- a/fuentes/contenidos/grado11/guion01/MA_11_01_CO.docx
+++ b/fuentes/contenidos/grado11/guion01/MA_11_01_CO.docx
@@ -579,7 +579,7 @@
           <w:rFonts w:ascii="Times New Roman" w:hAnsi="Times New Roman" w:cs="Times New Roman"/>
           <w:color w:val="000000"/>
         </w:rPr>
-        <w:t xml:space="preserve">símbolo </w:t>
+        <w:t>símbolo</w:t>
       </w:r>
       <m:oMath>
         <m:r>
@@ -1068,7 +1068,16 @@
                 <w:b w:val="0"/>
                 <w:color w:val="000000"/>
               </w:rPr>
-              <w:t xml:space="preserve">Por ejemplo: </w:t>
+              <w:t>Por ejemplo</w:t>
+            </w:r>
+            <w:proofErr w:type="gramStart"/>
+            <w:r>
+              <w:rPr>
+                <w:rFonts w:ascii="Times New Roman" w:eastAsiaTheme="minorEastAsia" w:hAnsi="Times New Roman" w:cs="Times New Roman"/>
+                <w:b w:val="0"/>
+                <w:color w:val="000000"/>
+              </w:rPr>
+              <w:t xml:space="preserve">: </w:t>
             </w:r>
             <m:oMath>
               <m:f>
@@ -1178,7 +1187,16 @@
                 <w:b w:val="0"/>
                 <w:color w:val="000000"/>
               </w:rPr>
-              <w:t>, 7 son números racionales.</w:t>
+              <w:t>,</w:t>
+            </w:r>
+            <w:proofErr w:type="gramEnd"/>
+            <w:r>
+              <w:rPr>
+                <w:rFonts w:ascii="Times New Roman" w:eastAsiaTheme="minorEastAsia" w:hAnsi="Times New Roman" w:cs="Times New Roman"/>
+                <w:b w:val="0"/>
+                <w:color w:val="000000"/>
+              </w:rPr>
+              <w:t xml:space="preserve"> 7 son números racionales.</w:t>
             </w:r>
             <w:r>
               <w:rPr>
@@ -1544,7 +1562,15 @@
                 <w:rFonts w:ascii="Times New Roman" w:eastAsiaTheme="minorEastAsia" w:hAnsi="Times New Roman" w:cs="Times New Roman"/>
                 <w:color w:val="000000"/>
               </w:rPr>
-              <w:t xml:space="preserve">, e, </w:t>
+              <w:t xml:space="preserve">, </w:t>
+            </w:r>
+            <w:proofErr w:type="gramStart"/>
+            <w:r>
+              <w:rPr>
+                <w:rFonts w:ascii="Times New Roman" w:eastAsiaTheme="minorEastAsia" w:hAnsi="Times New Roman" w:cs="Times New Roman"/>
+                <w:color w:val="000000"/>
+              </w:rPr>
+              <w:t xml:space="preserve">e, </w:t>
             </w:r>
             <m:oMath>
               <m:rad>
@@ -1615,6 +1641,7 @@
               </w:rPr>
               <w:t>.</w:t>
             </w:r>
+            <w:proofErr w:type="gramEnd"/>
           </w:p>
         </w:tc>
       </w:tr>
@@ -1984,8 +2011,9 @@
                 <w:sz w:val="18"/>
                 <w:szCs w:val="18"/>
               </w:rPr>
-              <w:t>Código Shutterstock (o URL</w:t>
-            </w:r>
+              <w:t xml:space="preserve">Código </w:t>
+            </w:r>
+            <w:proofErr w:type="spellStart"/>
             <w:r>
               <w:rPr>
                 <w:rFonts w:ascii="Times New Roman" w:hAnsi="Times New Roman" w:cs="Times New Roman"/>
@@ -1994,8 +2022,9 @@
                 <w:sz w:val="18"/>
                 <w:szCs w:val="18"/>
               </w:rPr>
-              <w:t xml:space="preserve"> o la </w:t>
-            </w:r>
+              <w:t>Shutterstock</w:t>
+            </w:r>
+            <w:proofErr w:type="spellEnd"/>
             <w:r>
               <w:rPr>
                 <w:rFonts w:ascii="Times New Roman" w:hAnsi="Times New Roman" w:cs="Times New Roman"/>
@@ -2004,9 +2033,41 @@
                 <w:sz w:val="18"/>
                 <w:szCs w:val="18"/>
               </w:rPr>
+              <w:t xml:space="preserve"> (o URL</w:t>
+            </w:r>
+            <w:r>
+              <w:rPr>
+                <w:rFonts w:ascii="Times New Roman" w:hAnsi="Times New Roman" w:cs="Times New Roman"/>
+                <w:b/>
+                <w:color w:val="000000"/>
+                <w:sz w:val="18"/>
+                <w:szCs w:val="18"/>
+              </w:rPr>
+              <w:t xml:space="preserve"> o la </w:t>
+            </w:r>
+            <w:r>
+              <w:rPr>
+                <w:rFonts w:ascii="Times New Roman" w:hAnsi="Times New Roman" w:cs="Times New Roman"/>
+                <w:b/>
+                <w:color w:val="000000"/>
+                <w:sz w:val="18"/>
+                <w:szCs w:val="18"/>
+              </w:rPr>
               <w:lastRenderedPageBreak/>
-              <w:t>ruta en AulaPlaneta</w:t>
-            </w:r>
+              <w:t xml:space="preserve">ruta en </w:t>
+            </w:r>
+            <w:proofErr w:type="spellStart"/>
+            <w:r>
+              <w:rPr>
+                <w:rFonts w:ascii="Times New Roman" w:hAnsi="Times New Roman" w:cs="Times New Roman"/>
+                <w:b/>
+                <w:color w:val="000000"/>
+                <w:sz w:val="18"/>
+                <w:szCs w:val="18"/>
+              </w:rPr>
+              <w:t>AulaPlaneta</w:t>
+            </w:r>
+            <w:proofErr w:type="spellEnd"/>
             <w:r>
               <w:rPr>
                 <w:rFonts w:ascii="Times New Roman" w:hAnsi="Times New Roman" w:cs="Times New Roman"/>
@@ -2238,8 +2299,16 @@
         <w:rPr>
           <w:rFonts w:ascii="Times" w:hAnsi="Times"/>
         </w:rPr>
-        <w:t>su forma de escritura decimal denominada</w:t>
-      </w:r>
+        <w:t xml:space="preserve">su forma de escritura decimal </w:t>
+      </w:r>
+      <w:proofErr w:type="gramStart"/>
+      <w:r>
+        <w:rPr>
+          <w:rFonts w:ascii="Times" w:hAnsi="Times"/>
+        </w:rPr>
+        <w:t>denominada</w:t>
+      </w:r>
+      <w:proofErr w:type="gramEnd"/>
       <w:r>
         <w:rPr>
           <w:rFonts w:ascii="Times" w:hAnsi="Times"/>
@@ -3598,7 +3667,23 @@
           <w:rFonts w:ascii="Times New Roman" w:hAnsi="Times New Roman" w:cs="Times New Roman"/>
           <w:color w:val="000000"/>
         </w:rPr>
-        <w:t xml:space="preserve">eales se clasifican en aquellos que tienen expansión decimal periódica y los que no la tienen. </w:t>
+        <w:t xml:space="preserve">eales se clasifican en aquellos que tienen expansión decimal </w:t>
+      </w:r>
+      <w:proofErr w:type="gramStart"/>
+      <w:r>
+        <w:rPr>
+          <w:rFonts w:ascii="Times New Roman" w:hAnsi="Times New Roman" w:cs="Times New Roman"/>
+          <w:color w:val="000000"/>
+        </w:rPr>
+        <w:t>periódica</w:t>
+      </w:r>
+      <w:proofErr w:type="gramEnd"/>
+      <w:r>
+        <w:rPr>
+          <w:rFonts w:ascii="Times New Roman" w:hAnsi="Times New Roman" w:cs="Times New Roman"/>
+          <w:color w:val="000000"/>
+        </w:rPr>
+        <w:t xml:space="preserve"> y los que no la tienen. </w:t>
       </w:r>
     </w:p>
     <w:p>
@@ -4677,8 +4762,17 @@
           <w:rFonts w:ascii="Times New Roman" w:eastAsiaTheme="minorEastAsia" w:hAnsi="Times New Roman" w:cs="Times New Roman"/>
           <w:color w:val="000000"/>
         </w:rPr>
-        <w:t xml:space="preserve"> y </w:t>
-      </w:r>
+        <w:t xml:space="preserve"> </w:t>
+      </w:r>
+      <w:proofErr w:type="gramStart"/>
+      <w:r>
+        <w:rPr>
+          <w:rFonts w:ascii="Times New Roman" w:eastAsiaTheme="minorEastAsia" w:hAnsi="Times New Roman" w:cs="Times New Roman"/>
+          <w:color w:val="000000"/>
+        </w:rPr>
+        <w:t xml:space="preserve">y </w:t>
+      </w:r>
+      <w:proofErr w:type="gramEnd"/>
       <m:oMath>
         <m:r>
           <w:rPr>
@@ -7152,7 +7246,15 @@
           <w:rFonts w:ascii="Times" w:hAnsi="Times"/>
           <w:lang w:val="es-CO"/>
         </w:rPr>
-        <w:t xml:space="preserve">bserva cómo escribir los números racionales -6.231, </w:t>
+        <w:t>bserva cómo escribir los números racionales -6.231</w:t>
+      </w:r>
+      <w:proofErr w:type="gramStart"/>
+      <w:r>
+        <w:rPr>
+          <w:rFonts w:ascii="Times" w:hAnsi="Times"/>
+          <w:lang w:val="es-CO"/>
+        </w:rPr>
+        <w:t xml:space="preserve">, </w:t>
       </w:r>
       <m:oMath>
         <m:r>
@@ -7242,7 +7344,15 @@
           <w:rFonts w:ascii="Times" w:eastAsiaTheme="minorEastAsia" w:hAnsi="Times"/>
           <w:lang w:val="es-CO"/>
         </w:rPr>
-        <w:t>, c</w:t>
+        <w:t>,</w:t>
+      </w:r>
+      <w:proofErr w:type="gramEnd"/>
+      <w:r>
+        <w:rPr>
+          <w:rFonts w:ascii="Times" w:eastAsiaTheme="minorEastAsia" w:hAnsi="Times"/>
+          <w:lang w:val="es-CO"/>
+        </w:rPr>
+        <w:t xml:space="preserve"> c</w:t>
       </w:r>
       <w:r>
         <w:rPr>
@@ -9301,6 +9411,7 @@
           </w:tcPr>
           <w:p>
             <w:pPr>
+              <w:jc w:val="both"/>
               <w:rPr>
                 <w:rFonts w:ascii="Times New Roman" w:hAnsi="Times New Roman" w:cs="Times New Roman"/>
                 <w:color w:val="000000"/>
@@ -10614,6 +10725,7 @@
           </w:tcPr>
           <w:p>
             <w:pPr>
+              <w:jc w:val="both"/>
               <w:rPr>
                 <w:rFonts w:ascii="Times New Roman" w:hAnsi="Times New Roman" w:cs="Times New Roman"/>
                 <w:color w:val="000000"/>
@@ -11822,8 +11934,9 @@
                 <w:sz w:val="18"/>
                 <w:szCs w:val="18"/>
               </w:rPr>
-              <w:t>Código Shutterstock (o URL</w:t>
-            </w:r>
+              <w:t xml:space="preserve">Código </w:t>
+            </w:r>
+            <w:proofErr w:type="spellStart"/>
             <w:r>
               <w:rPr>
                 <w:rFonts w:ascii="Times New Roman" w:hAnsi="Times New Roman" w:cs="Times New Roman"/>
@@ -11832,8 +11945,41 @@
                 <w:sz w:val="18"/>
                 <w:szCs w:val="18"/>
               </w:rPr>
-              <w:t xml:space="preserve"> o la ruta en AulaPlaneta</w:t>
-            </w:r>
+              <w:t>Shutterstock</w:t>
+            </w:r>
+            <w:proofErr w:type="spellEnd"/>
+            <w:r>
+              <w:rPr>
+                <w:rFonts w:ascii="Times New Roman" w:hAnsi="Times New Roman" w:cs="Times New Roman"/>
+                <w:b/>
+                <w:color w:val="000000"/>
+                <w:sz w:val="18"/>
+                <w:szCs w:val="18"/>
+              </w:rPr>
+              <w:t xml:space="preserve"> (o URL</w:t>
+            </w:r>
+            <w:r>
+              <w:rPr>
+                <w:rFonts w:ascii="Times New Roman" w:hAnsi="Times New Roman" w:cs="Times New Roman"/>
+                <w:b/>
+                <w:color w:val="000000"/>
+                <w:sz w:val="18"/>
+                <w:szCs w:val="18"/>
+              </w:rPr>
+              <w:t xml:space="preserve"> o la ruta en </w:t>
+            </w:r>
+            <w:proofErr w:type="spellStart"/>
+            <w:r>
+              <w:rPr>
+                <w:rFonts w:ascii="Times New Roman" w:hAnsi="Times New Roman" w:cs="Times New Roman"/>
+                <w:b/>
+                <w:color w:val="000000"/>
+                <w:sz w:val="18"/>
+                <w:szCs w:val="18"/>
+              </w:rPr>
+              <w:t>AulaPlaneta</w:t>
+            </w:r>
+            <w:proofErr w:type="spellEnd"/>
             <w:r>
               <w:rPr>
                 <w:rFonts w:ascii="Times New Roman" w:hAnsi="Times New Roman" w:cs="Times New Roman"/>
@@ -11886,7 +12032,7 @@
                 <v:shape id="_x0000_i1025" type="#_x0000_t75" style="width:374.25pt;height:136.5pt" o:ole="">
                   <v:imagedata r:id="rId9" o:title=""/>
                 </v:shape>
-                <o:OLEObject Type="Embed" ProgID="PBrush" ShapeID="_x0000_i1025" DrawAspect="Content" ObjectID="_1489248466" r:id="rId10"/>
+                <o:OLEObject Type="Embed" ProgID="PBrush" ShapeID="_x0000_i1025" DrawAspect="Content" ObjectID="_1489395481" r:id="rId10"/>
               </w:object>
             </w:r>
           </w:p>
@@ -12495,7 +12641,7 @@
                 <v:shape id="_x0000_i1026" type="#_x0000_t75" style="width:330.75pt;height:64.5pt" o:ole="">
                   <v:imagedata r:id="rId11" o:title=""/>
                 </v:shape>
-                <o:OLEObject Type="Embed" ProgID="PBrush" ShapeID="_x0000_i1026" DrawAspect="Content" ObjectID="_1489248467" r:id="rId12"/>
+                <o:OLEObject Type="Embed" ProgID="PBrush" ShapeID="_x0000_i1026" DrawAspect="Content" ObjectID="_1489395482" r:id="rId12"/>
               </w:object>
             </w:r>
           </w:p>
@@ -12529,8 +12675,9 @@
                 <w:sz w:val="18"/>
                 <w:szCs w:val="18"/>
               </w:rPr>
-              <w:t>Código Shutterstock (o URL</w:t>
-            </w:r>
+              <w:t xml:space="preserve">Código </w:t>
+            </w:r>
+            <w:proofErr w:type="spellStart"/>
             <w:r>
               <w:rPr>
                 <w:rFonts w:ascii="Times New Roman" w:hAnsi="Times New Roman" w:cs="Times New Roman"/>
@@ -12539,8 +12686,41 @@
                 <w:sz w:val="18"/>
                 <w:szCs w:val="18"/>
               </w:rPr>
-              <w:t xml:space="preserve"> o la ruta en AulaPlaneta</w:t>
-            </w:r>
+              <w:t>Shutterstock</w:t>
+            </w:r>
+            <w:proofErr w:type="spellEnd"/>
+            <w:r>
+              <w:rPr>
+                <w:rFonts w:ascii="Times New Roman" w:hAnsi="Times New Roman" w:cs="Times New Roman"/>
+                <w:b/>
+                <w:color w:val="000000"/>
+                <w:sz w:val="18"/>
+                <w:szCs w:val="18"/>
+              </w:rPr>
+              <w:t xml:space="preserve"> (o URL</w:t>
+            </w:r>
+            <w:r>
+              <w:rPr>
+                <w:rFonts w:ascii="Times New Roman" w:hAnsi="Times New Roman" w:cs="Times New Roman"/>
+                <w:b/>
+                <w:color w:val="000000"/>
+                <w:sz w:val="18"/>
+                <w:szCs w:val="18"/>
+              </w:rPr>
+              <w:t xml:space="preserve"> o la ruta en </w:t>
+            </w:r>
+            <w:proofErr w:type="spellStart"/>
+            <w:r>
+              <w:rPr>
+                <w:rFonts w:ascii="Times New Roman" w:hAnsi="Times New Roman" w:cs="Times New Roman"/>
+                <w:b/>
+                <w:color w:val="000000"/>
+                <w:sz w:val="18"/>
+                <w:szCs w:val="18"/>
+              </w:rPr>
+              <w:t>AulaPlaneta</w:t>
+            </w:r>
+            <w:proofErr w:type="spellEnd"/>
             <w:r>
               <w:rPr>
                 <w:rFonts w:ascii="Times New Roman" w:hAnsi="Times New Roman" w:cs="Times New Roman"/>
@@ -12858,7 +13038,7 @@
                 <v:shape id="_x0000_i1027" type="#_x0000_t75" style="width:4in;height:57.75pt" o:ole="">
                   <v:imagedata r:id="rId13" o:title=""/>
                 </v:shape>
-                <o:OLEObject Type="Embed" ProgID="PBrush" ShapeID="_x0000_i1027" DrawAspect="Content" ObjectID="_1489248468" r:id="rId14"/>
+                <o:OLEObject Type="Embed" ProgID="PBrush" ShapeID="_x0000_i1027" DrawAspect="Content" ObjectID="_1489395483" r:id="rId14"/>
               </w:object>
             </w:r>
           </w:p>
@@ -12892,8 +13072,9 @@
                 <w:sz w:val="18"/>
                 <w:szCs w:val="18"/>
               </w:rPr>
-              <w:t>Código Shutterstock (o URL</w:t>
-            </w:r>
+              <w:t xml:space="preserve">Código </w:t>
+            </w:r>
+            <w:proofErr w:type="spellStart"/>
             <w:r>
               <w:rPr>
                 <w:rFonts w:ascii="Times New Roman" w:hAnsi="Times New Roman" w:cs="Times New Roman"/>
@@ -12902,8 +13083,41 @@
                 <w:sz w:val="18"/>
                 <w:szCs w:val="18"/>
               </w:rPr>
-              <w:t xml:space="preserve"> o la ruta en AulaPlaneta</w:t>
-            </w:r>
+              <w:t>Shutterstock</w:t>
+            </w:r>
+            <w:proofErr w:type="spellEnd"/>
+            <w:r>
+              <w:rPr>
+                <w:rFonts w:ascii="Times New Roman" w:hAnsi="Times New Roman" w:cs="Times New Roman"/>
+                <w:b/>
+                <w:color w:val="000000"/>
+                <w:sz w:val="18"/>
+                <w:szCs w:val="18"/>
+              </w:rPr>
+              <w:t xml:space="preserve"> (o URL</w:t>
+            </w:r>
+            <w:r>
+              <w:rPr>
+                <w:rFonts w:ascii="Times New Roman" w:hAnsi="Times New Roman" w:cs="Times New Roman"/>
+                <w:b/>
+                <w:color w:val="000000"/>
+                <w:sz w:val="18"/>
+                <w:szCs w:val="18"/>
+              </w:rPr>
+              <w:t xml:space="preserve"> o la ruta en </w:t>
+            </w:r>
+            <w:proofErr w:type="spellStart"/>
+            <w:r>
+              <w:rPr>
+                <w:rFonts w:ascii="Times New Roman" w:hAnsi="Times New Roman" w:cs="Times New Roman"/>
+                <w:b/>
+                <w:color w:val="000000"/>
+                <w:sz w:val="18"/>
+                <w:szCs w:val="18"/>
+              </w:rPr>
+              <w:t>AulaPlaneta</w:t>
+            </w:r>
+            <w:proofErr w:type="spellEnd"/>
             <w:r>
               <w:rPr>
                 <w:rFonts w:ascii="Times New Roman" w:hAnsi="Times New Roman" w:cs="Times New Roman"/>
@@ -13255,7 +13469,7 @@
                 <v:shape id="_x0000_i1028" type="#_x0000_t75" style="width:302.25pt;height:50.25pt" o:ole="">
                   <v:imagedata r:id="rId15" o:title=""/>
                 </v:shape>
-                <o:OLEObject Type="Embed" ProgID="PBrush" ShapeID="_x0000_i1028" DrawAspect="Content" ObjectID="_1489248469" r:id="rId16"/>
+                <o:OLEObject Type="Embed" ProgID="PBrush" ShapeID="_x0000_i1028" DrawAspect="Content" ObjectID="_1489395484" r:id="rId16"/>
               </w:object>
             </w:r>
           </w:p>
@@ -13289,8 +13503,9 @@
                 <w:sz w:val="18"/>
                 <w:szCs w:val="18"/>
               </w:rPr>
-              <w:t>Código Shutterstock (o URL</w:t>
-            </w:r>
+              <w:t xml:space="preserve">Código </w:t>
+            </w:r>
+            <w:proofErr w:type="spellStart"/>
             <w:r>
               <w:rPr>
                 <w:rFonts w:ascii="Times New Roman" w:hAnsi="Times New Roman" w:cs="Times New Roman"/>
@@ -13299,8 +13514,41 @@
                 <w:sz w:val="18"/>
                 <w:szCs w:val="18"/>
               </w:rPr>
-              <w:t xml:space="preserve"> o la ruta en AulaPlaneta</w:t>
-            </w:r>
+              <w:t>Shutterstock</w:t>
+            </w:r>
+            <w:proofErr w:type="spellEnd"/>
+            <w:r>
+              <w:rPr>
+                <w:rFonts w:ascii="Times New Roman" w:hAnsi="Times New Roman" w:cs="Times New Roman"/>
+                <w:b/>
+                <w:color w:val="000000"/>
+                <w:sz w:val="18"/>
+                <w:szCs w:val="18"/>
+              </w:rPr>
+              <w:t xml:space="preserve"> (o URL</w:t>
+            </w:r>
+            <w:r>
+              <w:rPr>
+                <w:rFonts w:ascii="Times New Roman" w:hAnsi="Times New Roman" w:cs="Times New Roman"/>
+                <w:b/>
+                <w:color w:val="000000"/>
+                <w:sz w:val="18"/>
+                <w:szCs w:val="18"/>
+              </w:rPr>
+              <w:t xml:space="preserve"> o la ruta en </w:t>
+            </w:r>
+            <w:proofErr w:type="spellStart"/>
+            <w:r>
+              <w:rPr>
+                <w:rFonts w:ascii="Times New Roman" w:hAnsi="Times New Roman" w:cs="Times New Roman"/>
+                <w:b/>
+                <w:color w:val="000000"/>
+                <w:sz w:val="18"/>
+                <w:szCs w:val="18"/>
+              </w:rPr>
+              <w:t>AulaPlaneta</w:t>
+            </w:r>
+            <w:proofErr w:type="spellEnd"/>
             <w:r>
               <w:rPr>
                 <w:rFonts w:ascii="Times New Roman" w:hAnsi="Times New Roman" w:cs="Times New Roman"/>
@@ -13646,7 +13894,7 @@
                 <v:shape id="_x0000_i1029" type="#_x0000_t75" style="width:4in;height:64.5pt" o:ole="">
                   <v:imagedata r:id="rId17" o:title=""/>
                 </v:shape>
-                <o:OLEObject Type="Embed" ProgID="PBrush" ShapeID="_x0000_i1029" DrawAspect="Content" ObjectID="_1489248470" r:id="rId18"/>
+                <o:OLEObject Type="Embed" ProgID="PBrush" ShapeID="_x0000_i1029" DrawAspect="Content" ObjectID="_1489395485" r:id="rId18"/>
               </w:object>
             </w:r>
           </w:p>
@@ -13680,8 +13928,9 @@
                 <w:sz w:val="18"/>
                 <w:szCs w:val="18"/>
               </w:rPr>
-              <w:t>Código Shutterstock (o URL</w:t>
-            </w:r>
+              <w:t xml:space="preserve">Código </w:t>
+            </w:r>
+            <w:proofErr w:type="spellStart"/>
             <w:r>
               <w:rPr>
                 <w:rFonts w:ascii="Times New Roman" w:hAnsi="Times New Roman" w:cs="Times New Roman"/>
@@ -13690,8 +13939,41 @@
                 <w:sz w:val="18"/>
                 <w:szCs w:val="18"/>
               </w:rPr>
-              <w:t xml:space="preserve"> o la ruta en AulaPlaneta</w:t>
-            </w:r>
+              <w:t>Shutterstock</w:t>
+            </w:r>
+            <w:proofErr w:type="spellEnd"/>
+            <w:r>
+              <w:rPr>
+                <w:rFonts w:ascii="Times New Roman" w:hAnsi="Times New Roman" w:cs="Times New Roman"/>
+                <w:b/>
+                <w:color w:val="000000"/>
+                <w:sz w:val="18"/>
+                <w:szCs w:val="18"/>
+              </w:rPr>
+              <w:t xml:space="preserve"> (o URL</w:t>
+            </w:r>
+            <w:r>
+              <w:rPr>
+                <w:rFonts w:ascii="Times New Roman" w:hAnsi="Times New Roman" w:cs="Times New Roman"/>
+                <w:b/>
+                <w:color w:val="000000"/>
+                <w:sz w:val="18"/>
+                <w:szCs w:val="18"/>
+              </w:rPr>
+              <w:t xml:space="preserve"> o la ruta en </w:t>
+            </w:r>
+            <w:proofErr w:type="spellStart"/>
+            <w:r>
+              <w:rPr>
+                <w:rFonts w:ascii="Times New Roman" w:hAnsi="Times New Roman" w:cs="Times New Roman"/>
+                <w:b/>
+                <w:color w:val="000000"/>
+                <w:sz w:val="18"/>
+                <w:szCs w:val="18"/>
+              </w:rPr>
+              <w:t>AulaPlaneta</w:t>
+            </w:r>
+            <w:proofErr w:type="spellEnd"/>
             <w:r>
               <w:rPr>
                 <w:rFonts w:ascii="Times New Roman" w:hAnsi="Times New Roman" w:cs="Times New Roman"/>
@@ -14007,7 +14289,7 @@
                 <v:shape id="_x0000_i1030" type="#_x0000_t75" style="width:317.25pt;height:50.25pt" o:ole="">
                   <v:imagedata r:id="rId19" o:title=""/>
                 </v:shape>
-                <o:OLEObject Type="Embed" ProgID="PBrush" ShapeID="_x0000_i1030" DrawAspect="Content" ObjectID="_1489248471" r:id="rId20"/>
+                <o:OLEObject Type="Embed" ProgID="PBrush" ShapeID="_x0000_i1030" DrawAspect="Content" ObjectID="_1489395486" r:id="rId20"/>
               </w:object>
             </w:r>
           </w:p>
@@ -14041,8 +14323,9 @@
                 <w:sz w:val="18"/>
                 <w:szCs w:val="18"/>
               </w:rPr>
-              <w:t>Código Shutterstock (o URL</w:t>
-            </w:r>
+              <w:t xml:space="preserve">Código </w:t>
+            </w:r>
+            <w:proofErr w:type="spellStart"/>
             <w:r>
               <w:rPr>
                 <w:rFonts w:ascii="Times New Roman" w:hAnsi="Times New Roman" w:cs="Times New Roman"/>
@@ -14051,8 +14334,41 @@
                 <w:sz w:val="18"/>
                 <w:szCs w:val="18"/>
               </w:rPr>
-              <w:t xml:space="preserve"> o la ruta en AulaPlaneta</w:t>
-            </w:r>
+              <w:t>Shutterstock</w:t>
+            </w:r>
+            <w:proofErr w:type="spellEnd"/>
+            <w:r>
+              <w:rPr>
+                <w:rFonts w:ascii="Times New Roman" w:hAnsi="Times New Roman" w:cs="Times New Roman"/>
+                <w:b/>
+                <w:color w:val="000000"/>
+                <w:sz w:val="18"/>
+                <w:szCs w:val="18"/>
+              </w:rPr>
+              <w:t xml:space="preserve"> (o URL</w:t>
+            </w:r>
+            <w:r>
+              <w:rPr>
+                <w:rFonts w:ascii="Times New Roman" w:hAnsi="Times New Roman" w:cs="Times New Roman"/>
+                <w:b/>
+                <w:color w:val="000000"/>
+                <w:sz w:val="18"/>
+                <w:szCs w:val="18"/>
+              </w:rPr>
+              <w:t xml:space="preserve"> o la ruta en </w:t>
+            </w:r>
+            <w:proofErr w:type="spellStart"/>
+            <w:r>
+              <w:rPr>
+                <w:rFonts w:ascii="Times New Roman" w:hAnsi="Times New Roman" w:cs="Times New Roman"/>
+                <w:b/>
+                <w:color w:val="000000"/>
+                <w:sz w:val="18"/>
+                <w:szCs w:val="18"/>
+              </w:rPr>
+              <w:t>AulaPlaneta</w:t>
+            </w:r>
+            <w:proofErr w:type="spellEnd"/>
             <w:r>
               <w:rPr>
                 <w:rFonts w:ascii="Times New Roman" w:hAnsi="Times New Roman" w:cs="Times New Roman"/>
@@ -14627,8 +14943,9 @@
                 <w:sz w:val="18"/>
                 <w:szCs w:val="18"/>
               </w:rPr>
-              <w:t>Código Shutterstock (o URL</w:t>
-            </w:r>
+              <w:t xml:space="preserve">Código </w:t>
+            </w:r>
+            <w:proofErr w:type="spellStart"/>
             <w:r>
               <w:rPr>
                 <w:rFonts w:ascii="Times New Roman" w:hAnsi="Times New Roman" w:cs="Times New Roman"/>
@@ -14637,8 +14954,41 @@
                 <w:sz w:val="18"/>
                 <w:szCs w:val="18"/>
               </w:rPr>
-              <w:t xml:space="preserve"> o la ruta en AulaPlaneta</w:t>
-            </w:r>
+              <w:t>Shutterstock</w:t>
+            </w:r>
+            <w:proofErr w:type="spellEnd"/>
+            <w:r>
+              <w:rPr>
+                <w:rFonts w:ascii="Times New Roman" w:hAnsi="Times New Roman" w:cs="Times New Roman"/>
+                <w:b/>
+                <w:color w:val="000000"/>
+                <w:sz w:val="18"/>
+                <w:szCs w:val="18"/>
+              </w:rPr>
+              <w:t xml:space="preserve"> (o URL</w:t>
+            </w:r>
+            <w:r>
+              <w:rPr>
+                <w:rFonts w:ascii="Times New Roman" w:hAnsi="Times New Roman" w:cs="Times New Roman"/>
+                <w:b/>
+                <w:color w:val="000000"/>
+                <w:sz w:val="18"/>
+                <w:szCs w:val="18"/>
+              </w:rPr>
+              <w:t xml:space="preserve"> o la ruta en </w:t>
+            </w:r>
+            <w:proofErr w:type="spellStart"/>
+            <w:r>
+              <w:rPr>
+                <w:rFonts w:ascii="Times New Roman" w:hAnsi="Times New Roman" w:cs="Times New Roman"/>
+                <w:b/>
+                <w:color w:val="000000"/>
+                <w:sz w:val="18"/>
+                <w:szCs w:val="18"/>
+              </w:rPr>
+              <w:t>AulaPlaneta</w:t>
+            </w:r>
+            <w:proofErr w:type="spellEnd"/>
             <w:r>
               <w:rPr>
                 <w:rFonts w:ascii="Times New Roman" w:hAnsi="Times New Roman" w:cs="Times New Roman"/>
@@ -17220,6 +17570,7 @@
               </w:rPr>
               <w:t xml:space="preserve"> </w:t>
             </w:r>
+            <w:proofErr w:type="spellStart"/>
             <w:r>
               <w:rPr>
                 <w:rFonts w:ascii="Times" w:hAnsi="Times"/>
@@ -17227,6 +17578,7 @@
               </w:rPr>
               <w:t>y</w:t>
             </w:r>
+            <w:proofErr w:type="spellEnd"/>
             <w:r>
               <w:rPr>
                 <w:rFonts w:ascii="Times" w:hAnsi="Times"/>
@@ -17405,6 +17757,7 @@
               </w:rPr>
               <w:t xml:space="preserve"> </w:t>
             </w:r>
+            <w:proofErr w:type="spellStart"/>
             <w:r>
               <w:rPr>
                 <w:rFonts w:ascii="Times" w:eastAsiaTheme="minorEastAsia" w:hAnsi="Times"/>
@@ -17413,6 +17766,7 @@
               </w:rPr>
               <w:t>y</w:t>
             </w:r>
+            <w:proofErr w:type="spellEnd"/>
             <w:r>
               <w:rPr>
                 <w:rFonts w:ascii="Times" w:eastAsiaTheme="minorEastAsia" w:hAnsi="Times"/>
@@ -19452,7 +19806,7 @@
                 <v:shape id="_x0000_i1031" type="#_x0000_t75" style="width:172.5pt;height:79.5pt" o:ole="">
                   <v:imagedata r:id="rId26" o:title=""/>
                 </v:shape>
-                <o:OLEObject Type="Embed" ProgID="PBrush" ShapeID="_x0000_i1031" DrawAspect="Content" ObjectID="_1489248472" r:id="rId27"/>
+                <o:OLEObject Type="Embed" ProgID="PBrush" ShapeID="_x0000_i1031" DrawAspect="Content" ObjectID="_1489395487" r:id="rId27"/>
               </w:object>
             </w:r>
           </w:p>
@@ -19500,8 +19854,9 @@
                 <w:sz w:val="18"/>
                 <w:szCs w:val="18"/>
               </w:rPr>
-              <w:t>Código Shutterstock (o URL</w:t>
-            </w:r>
+              <w:t xml:space="preserve">Código </w:t>
+            </w:r>
+            <w:proofErr w:type="spellStart"/>
             <w:r>
               <w:rPr>
                 <w:rFonts w:ascii="Times New Roman" w:hAnsi="Times New Roman" w:cs="Times New Roman"/>
@@ -19510,8 +19865,41 @@
                 <w:sz w:val="18"/>
                 <w:szCs w:val="18"/>
               </w:rPr>
-              <w:t xml:space="preserve"> o la ruta en AulaPlaneta</w:t>
-            </w:r>
+              <w:t>Shutterstock</w:t>
+            </w:r>
+            <w:proofErr w:type="spellEnd"/>
+            <w:r>
+              <w:rPr>
+                <w:rFonts w:ascii="Times New Roman" w:hAnsi="Times New Roman" w:cs="Times New Roman"/>
+                <w:b/>
+                <w:color w:val="000000"/>
+                <w:sz w:val="18"/>
+                <w:szCs w:val="18"/>
+              </w:rPr>
+              <w:t xml:space="preserve"> (o URL</w:t>
+            </w:r>
+            <w:r>
+              <w:rPr>
+                <w:rFonts w:ascii="Times New Roman" w:hAnsi="Times New Roman" w:cs="Times New Roman"/>
+                <w:b/>
+                <w:color w:val="000000"/>
+                <w:sz w:val="18"/>
+                <w:szCs w:val="18"/>
+              </w:rPr>
+              <w:t xml:space="preserve"> o la ruta en </w:t>
+            </w:r>
+            <w:proofErr w:type="spellStart"/>
+            <w:r>
+              <w:rPr>
+                <w:rFonts w:ascii="Times New Roman" w:hAnsi="Times New Roman" w:cs="Times New Roman"/>
+                <w:b/>
+                <w:color w:val="000000"/>
+                <w:sz w:val="18"/>
+                <w:szCs w:val="18"/>
+              </w:rPr>
+              <w:t>AulaPlaneta</w:t>
+            </w:r>
+            <w:proofErr w:type="spellEnd"/>
             <w:r>
               <w:rPr>
                 <w:rFonts w:ascii="Times New Roman" w:hAnsi="Times New Roman" w:cs="Times New Roman"/>
@@ -19937,7 +20325,7 @@
                 <v:shape id="_x0000_i1032" type="#_x0000_t75" style="width:302.25pt;height:79.5pt" o:ole="">
                   <v:imagedata r:id="rId28" o:title=""/>
                 </v:shape>
-                <o:OLEObject Type="Embed" ProgID="PBrush" ShapeID="_x0000_i1032" DrawAspect="Content" ObjectID="_1489248473" r:id="rId29"/>
+                <o:OLEObject Type="Embed" ProgID="PBrush" ShapeID="_x0000_i1032" DrawAspect="Content" ObjectID="_1489395488" r:id="rId29"/>
               </w:object>
             </w:r>
           </w:p>
@@ -19992,8 +20380,9 @@
                 <w:sz w:val="18"/>
                 <w:szCs w:val="18"/>
               </w:rPr>
-              <w:t>Código Shutterstock (o URL</w:t>
-            </w:r>
+              <w:t xml:space="preserve">Código </w:t>
+            </w:r>
+            <w:proofErr w:type="spellStart"/>
             <w:r>
               <w:rPr>
                 <w:rFonts w:ascii="Times New Roman" w:hAnsi="Times New Roman" w:cs="Times New Roman"/>
@@ -20002,8 +20391,9 @@
                 <w:sz w:val="18"/>
                 <w:szCs w:val="18"/>
               </w:rPr>
-              <w:t xml:space="preserve"> o la ruta en AulaPlaneta</w:t>
-            </w:r>
+              <w:t>Shutterstock</w:t>
+            </w:r>
+            <w:proofErr w:type="spellEnd"/>
             <w:r>
               <w:rPr>
                 <w:rFonts w:ascii="Times New Roman" w:hAnsi="Times New Roman" w:cs="Times New Roman"/>
@@ -20012,6 +20402,38 @@
                 <w:sz w:val="18"/>
                 <w:szCs w:val="18"/>
               </w:rPr>
+              <w:t xml:space="preserve"> (o URL</w:t>
+            </w:r>
+            <w:r>
+              <w:rPr>
+                <w:rFonts w:ascii="Times New Roman" w:hAnsi="Times New Roman" w:cs="Times New Roman"/>
+                <w:b/>
+                <w:color w:val="000000"/>
+                <w:sz w:val="18"/>
+                <w:szCs w:val="18"/>
+              </w:rPr>
+              <w:t xml:space="preserve"> o la ruta en </w:t>
+            </w:r>
+            <w:proofErr w:type="spellStart"/>
+            <w:r>
+              <w:rPr>
+                <w:rFonts w:ascii="Times New Roman" w:hAnsi="Times New Roman" w:cs="Times New Roman"/>
+                <w:b/>
+                <w:color w:val="000000"/>
+                <w:sz w:val="18"/>
+                <w:szCs w:val="18"/>
+              </w:rPr>
+              <w:t>AulaPlaneta</w:t>
+            </w:r>
+            <w:proofErr w:type="spellEnd"/>
+            <w:r>
+              <w:rPr>
+                <w:rFonts w:ascii="Times New Roman" w:hAnsi="Times New Roman" w:cs="Times New Roman"/>
+                <w:b/>
+                <w:color w:val="000000"/>
+                <w:sz w:val="18"/>
+                <w:szCs w:val="18"/>
+              </w:rPr>
               <w:t>)</w:t>
             </w:r>
           </w:p>
@@ -20032,7 +20454,23 @@
                 <w:rFonts w:ascii="Times New Roman" w:hAnsi="Times New Roman" w:cs="Times New Roman"/>
                 <w:color w:val="000000"/>
               </w:rPr>
-              <w:t>4 Eso/Matematicas/Intervalos/Intervalos Acotados Abiertos</w:t>
+              <w:t>4 Eso/</w:t>
+            </w:r>
+            <w:proofErr w:type="spellStart"/>
+            <w:r>
+              <w:rPr>
+                <w:rFonts w:ascii="Times New Roman" w:hAnsi="Times New Roman" w:cs="Times New Roman"/>
+                <w:color w:val="000000"/>
+              </w:rPr>
+              <w:t>Matematicas</w:t>
+            </w:r>
+            <w:proofErr w:type="spellEnd"/>
+            <w:r>
+              <w:rPr>
+                <w:rFonts w:ascii="Times New Roman" w:hAnsi="Times New Roman" w:cs="Times New Roman"/>
+                <w:color w:val="000000"/>
+              </w:rPr>
+              <w:t>/Intervalos/Intervalos Acotados Abiertos</w:t>
             </w:r>
             <w:r>
               <w:rPr>
@@ -20431,7 +20869,7 @@
                 <v:shape id="_x0000_i1033" type="#_x0000_t75" style="width:266.25pt;height:57.75pt" o:ole="">
                   <v:imagedata r:id="rId30" o:title=""/>
                 </v:shape>
-                <o:OLEObject Type="Embed" ProgID="PBrush" ShapeID="_x0000_i1033" DrawAspect="Content" ObjectID="_1489248474" r:id="rId31"/>
+                <o:OLEObject Type="Embed" ProgID="PBrush" ShapeID="_x0000_i1033" DrawAspect="Content" ObjectID="_1489395489" r:id="rId31"/>
               </w:object>
             </w:r>
           </w:p>
@@ -20500,8 +20938,9 @@
                 <w:sz w:val="18"/>
                 <w:szCs w:val="18"/>
               </w:rPr>
-              <w:t>Código Shutterstock (o URL</w:t>
-            </w:r>
+              <w:t xml:space="preserve">Código </w:t>
+            </w:r>
+            <w:proofErr w:type="spellStart"/>
             <w:r>
               <w:rPr>
                 <w:rFonts w:ascii="Times New Roman" w:hAnsi="Times New Roman" w:cs="Times New Roman"/>
@@ -20510,8 +20949,9 @@
                 <w:sz w:val="18"/>
                 <w:szCs w:val="18"/>
               </w:rPr>
-              <w:t xml:space="preserve"> o la ruta en AulaPlaneta</w:t>
-            </w:r>
+              <w:t>Shutterstock</w:t>
+            </w:r>
+            <w:proofErr w:type="spellEnd"/>
             <w:r>
               <w:rPr>
                 <w:rFonts w:ascii="Times New Roman" w:hAnsi="Times New Roman" w:cs="Times New Roman"/>
@@ -20520,6 +20960,38 @@
                 <w:sz w:val="18"/>
                 <w:szCs w:val="18"/>
               </w:rPr>
+              <w:t xml:space="preserve"> (o URL</w:t>
+            </w:r>
+            <w:r>
+              <w:rPr>
+                <w:rFonts w:ascii="Times New Roman" w:hAnsi="Times New Roman" w:cs="Times New Roman"/>
+                <w:b/>
+                <w:color w:val="000000"/>
+                <w:sz w:val="18"/>
+                <w:szCs w:val="18"/>
+              </w:rPr>
+              <w:t xml:space="preserve"> o la ruta en </w:t>
+            </w:r>
+            <w:proofErr w:type="spellStart"/>
+            <w:r>
+              <w:rPr>
+                <w:rFonts w:ascii="Times New Roman" w:hAnsi="Times New Roman" w:cs="Times New Roman"/>
+                <w:b/>
+                <w:color w:val="000000"/>
+                <w:sz w:val="18"/>
+                <w:szCs w:val="18"/>
+              </w:rPr>
+              <w:t>AulaPlaneta</w:t>
+            </w:r>
+            <w:proofErr w:type="spellEnd"/>
+            <w:r>
+              <w:rPr>
+                <w:rFonts w:ascii="Times New Roman" w:hAnsi="Times New Roman" w:cs="Times New Roman"/>
+                <w:b/>
+                <w:color w:val="000000"/>
+                <w:sz w:val="18"/>
+                <w:szCs w:val="18"/>
+              </w:rPr>
               <w:t>)</w:t>
             </w:r>
           </w:p>
@@ -20540,7 +21012,23 @@
                 <w:rFonts w:ascii="Times New Roman" w:hAnsi="Times New Roman" w:cs="Times New Roman"/>
                 <w:color w:val="000000"/>
               </w:rPr>
-              <w:t>4 Eso/Matematicas/Intervalos/Intervalos Acotados Abiertos</w:t>
+              <w:t>4 Eso/</w:t>
+            </w:r>
+            <w:proofErr w:type="spellStart"/>
+            <w:r>
+              <w:rPr>
+                <w:rFonts w:ascii="Times New Roman" w:hAnsi="Times New Roman" w:cs="Times New Roman"/>
+                <w:color w:val="000000"/>
+              </w:rPr>
+              <w:t>Matematicas</w:t>
+            </w:r>
+            <w:proofErr w:type="spellEnd"/>
+            <w:r>
+              <w:rPr>
+                <w:rFonts w:ascii="Times New Roman" w:hAnsi="Times New Roman" w:cs="Times New Roman"/>
+                <w:color w:val="000000"/>
+              </w:rPr>
+              <w:t>/Intervalos/Intervalos Acotados Abiertos</w:t>
             </w:r>
             <w:r>
               <w:rPr>
@@ -21132,7 +21620,7 @@
                 <v:shape id="_x0000_i1034" type="#_x0000_t75" style="width:201.75pt;height:79.5pt" o:ole="">
                   <v:imagedata r:id="rId32" o:title=""/>
                 </v:shape>
-                <o:OLEObject Type="Embed" ProgID="PBrush" ShapeID="_x0000_i1034" DrawAspect="Content" ObjectID="_1489248475" r:id="rId33"/>
+                <o:OLEObject Type="Embed" ProgID="PBrush" ShapeID="_x0000_i1034" DrawAspect="Content" ObjectID="_1489395490" r:id="rId33"/>
               </w:object>
             </w:r>
           </w:p>
@@ -21201,8 +21689,9 @@
                 <w:sz w:val="18"/>
                 <w:szCs w:val="18"/>
               </w:rPr>
-              <w:t>Código Shutterstock (o URL</w:t>
-            </w:r>
+              <w:t xml:space="preserve">Código </w:t>
+            </w:r>
+            <w:proofErr w:type="spellStart"/>
             <w:r>
               <w:rPr>
                 <w:rFonts w:ascii="Times New Roman" w:hAnsi="Times New Roman" w:cs="Times New Roman"/>
@@ -21211,8 +21700,9 @@
                 <w:sz w:val="18"/>
                 <w:szCs w:val="18"/>
               </w:rPr>
-              <w:t xml:space="preserve"> o la ruta en AulaPlaneta</w:t>
-            </w:r>
+              <w:t>Shutterstock</w:t>
+            </w:r>
+            <w:proofErr w:type="spellEnd"/>
             <w:r>
               <w:rPr>
                 <w:rFonts w:ascii="Times New Roman" w:hAnsi="Times New Roman" w:cs="Times New Roman"/>
@@ -21221,6 +21711,38 @@
                 <w:sz w:val="18"/>
                 <w:szCs w:val="18"/>
               </w:rPr>
+              <w:t xml:space="preserve"> (o URL</w:t>
+            </w:r>
+            <w:r>
+              <w:rPr>
+                <w:rFonts w:ascii="Times New Roman" w:hAnsi="Times New Roman" w:cs="Times New Roman"/>
+                <w:b/>
+                <w:color w:val="000000"/>
+                <w:sz w:val="18"/>
+                <w:szCs w:val="18"/>
+              </w:rPr>
+              <w:t xml:space="preserve"> o la ruta en </w:t>
+            </w:r>
+            <w:proofErr w:type="spellStart"/>
+            <w:r>
+              <w:rPr>
+                <w:rFonts w:ascii="Times New Roman" w:hAnsi="Times New Roman" w:cs="Times New Roman"/>
+                <w:b/>
+                <w:color w:val="000000"/>
+                <w:sz w:val="18"/>
+                <w:szCs w:val="18"/>
+              </w:rPr>
+              <w:t>AulaPlaneta</w:t>
+            </w:r>
+            <w:proofErr w:type="spellEnd"/>
+            <w:r>
+              <w:rPr>
+                <w:rFonts w:ascii="Times New Roman" w:hAnsi="Times New Roman" w:cs="Times New Roman"/>
+                <w:b/>
+                <w:color w:val="000000"/>
+                <w:sz w:val="18"/>
+                <w:szCs w:val="18"/>
+              </w:rPr>
               <w:t>)</w:t>
             </w:r>
           </w:p>
@@ -21241,7 +21763,23 @@
                 <w:rFonts w:ascii="Times New Roman" w:hAnsi="Times New Roman" w:cs="Times New Roman"/>
                 <w:color w:val="000000"/>
               </w:rPr>
-              <w:t xml:space="preserve">4 Eso/Matematicas/Intervalos/Intervalos Acotados </w:t>
+              <w:t>4 Eso/</w:t>
+            </w:r>
+            <w:proofErr w:type="spellStart"/>
+            <w:r>
+              <w:rPr>
+                <w:rFonts w:ascii="Times New Roman" w:hAnsi="Times New Roman" w:cs="Times New Roman"/>
+                <w:color w:val="000000"/>
+              </w:rPr>
+              <w:t>Matematicas</w:t>
+            </w:r>
+            <w:proofErr w:type="spellEnd"/>
+            <w:r>
+              <w:rPr>
+                <w:rFonts w:ascii="Times New Roman" w:hAnsi="Times New Roman" w:cs="Times New Roman"/>
+                <w:color w:val="000000"/>
+              </w:rPr>
+              <w:t xml:space="preserve">/Intervalos/Intervalos Acotados </w:t>
             </w:r>
             <w:r>
               <w:rPr>
@@ -21844,7 +22382,7 @@
                 <v:shape id="_x0000_i1035" type="#_x0000_t75" style="width:259.5pt;height:122.25pt" o:ole="">
                   <v:imagedata r:id="rId34" o:title=""/>
                 </v:shape>
-                <o:OLEObject Type="Embed" ProgID="PBrush" ShapeID="_x0000_i1035" DrawAspect="Content" ObjectID="_1489248476" r:id="rId35"/>
+                <o:OLEObject Type="Embed" ProgID="PBrush" ShapeID="_x0000_i1035" DrawAspect="Content" ObjectID="_1489395491" r:id="rId35"/>
               </w:object>
             </w:r>
           </w:p>
@@ -21885,8 +22423,9 @@
                 <w:sz w:val="18"/>
                 <w:szCs w:val="18"/>
               </w:rPr>
-              <w:t>Código Shutterstock (o URL</w:t>
-            </w:r>
+              <w:t xml:space="preserve">Código </w:t>
+            </w:r>
+            <w:proofErr w:type="spellStart"/>
             <w:r>
               <w:rPr>
                 <w:rFonts w:ascii="Times New Roman" w:hAnsi="Times New Roman" w:cs="Times New Roman"/>
@@ -21895,8 +22434,9 @@
                 <w:sz w:val="18"/>
                 <w:szCs w:val="18"/>
               </w:rPr>
-              <w:t xml:space="preserve"> o la ruta en AulaPlaneta</w:t>
-            </w:r>
+              <w:t>Shutterstock</w:t>
+            </w:r>
+            <w:proofErr w:type="spellEnd"/>
             <w:r>
               <w:rPr>
                 <w:rFonts w:ascii="Times New Roman" w:hAnsi="Times New Roman" w:cs="Times New Roman"/>
@@ -21905,6 +22445,38 @@
                 <w:sz w:val="18"/>
                 <w:szCs w:val="18"/>
               </w:rPr>
+              <w:t xml:space="preserve"> (o URL</w:t>
+            </w:r>
+            <w:r>
+              <w:rPr>
+                <w:rFonts w:ascii="Times New Roman" w:hAnsi="Times New Roman" w:cs="Times New Roman"/>
+                <w:b/>
+                <w:color w:val="000000"/>
+                <w:sz w:val="18"/>
+                <w:szCs w:val="18"/>
+              </w:rPr>
+              <w:t xml:space="preserve"> o la ruta en </w:t>
+            </w:r>
+            <w:proofErr w:type="spellStart"/>
+            <w:r>
+              <w:rPr>
+                <w:rFonts w:ascii="Times New Roman" w:hAnsi="Times New Roman" w:cs="Times New Roman"/>
+                <w:b/>
+                <w:color w:val="000000"/>
+                <w:sz w:val="18"/>
+                <w:szCs w:val="18"/>
+              </w:rPr>
+              <w:t>AulaPlaneta</w:t>
+            </w:r>
+            <w:proofErr w:type="spellEnd"/>
+            <w:r>
+              <w:rPr>
+                <w:rFonts w:ascii="Times New Roman" w:hAnsi="Times New Roman" w:cs="Times New Roman"/>
+                <w:b/>
+                <w:color w:val="000000"/>
+                <w:sz w:val="18"/>
+                <w:szCs w:val="18"/>
+              </w:rPr>
               <w:t>)</w:t>
             </w:r>
           </w:p>
@@ -21933,7 +22505,23 @@
                 <w:rFonts w:ascii="Times New Roman" w:hAnsi="Times New Roman" w:cs="Times New Roman"/>
                 <w:color w:val="000000"/>
               </w:rPr>
-              <w:t xml:space="preserve">4 Eso/Matematicas/Intervalos/Intervalos Semiabiertos/primera imagen </w:t>
+              <w:t>4 Eso/</w:t>
+            </w:r>
+            <w:proofErr w:type="spellStart"/>
+            <w:r>
+              <w:rPr>
+                <w:rFonts w:ascii="Times New Roman" w:hAnsi="Times New Roman" w:cs="Times New Roman"/>
+                <w:color w:val="000000"/>
+              </w:rPr>
+              <w:t>Matematicas</w:t>
+            </w:r>
+            <w:proofErr w:type="spellEnd"/>
+            <w:r>
+              <w:rPr>
+                <w:rFonts w:ascii="Times New Roman" w:hAnsi="Times New Roman" w:cs="Times New Roman"/>
+                <w:color w:val="000000"/>
+              </w:rPr>
+              <w:t xml:space="preserve">/Intervalos/Intervalos Semiabiertos/primera imagen </w:t>
             </w:r>
           </w:p>
         </w:tc>
@@ -22416,7 +23004,7 @@
                 <v:shape id="_x0000_i1036" type="#_x0000_t75" style="width:208.5pt;height:93.75pt" o:ole="">
                   <v:imagedata r:id="rId36" o:title=""/>
                 </v:shape>
-                <o:OLEObject Type="Embed" ProgID="PBrush" ShapeID="_x0000_i1036" DrawAspect="Content" ObjectID="_1489248477" r:id="rId37"/>
+                <o:OLEObject Type="Embed" ProgID="PBrush" ShapeID="_x0000_i1036" DrawAspect="Content" ObjectID="_1489395492" r:id="rId37"/>
               </w:object>
             </w:r>
           </w:p>
@@ -22457,8 +23045,9 @@
                 <w:sz w:val="18"/>
                 <w:szCs w:val="18"/>
               </w:rPr>
-              <w:t>Código Shutterstock (o URL</w:t>
-            </w:r>
+              <w:t xml:space="preserve">Código </w:t>
+            </w:r>
+            <w:proofErr w:type="spellStart"/>
             <w:r>
               <w:rPr>
                 <w:rFonts w:ascii="Times New Roman" w:hAnsi="Times New Roman" w:cs="Times New Roman"/>
@@ -22467,8 +23056,9 @@
                 <w:sz w:val="18"/>
                 <w:szCs w:val="18"/>
               </w:rPr>
-              <w:t xml:space="preserve"> o la ruta en AulaPlaneta</w:t>
-            </w:r>
+              <w:t>Shutterstock</w:t>
+            </w:r>
+            <w:proofErr w:type="spellEnd"/>
             <w:r>
               <w:rPr>
                 <w:rFonts w:ascii="Times New Roman" w:hAnsi="Times New Roman" w:cs="Times New Roman"/>
@@ -22477,6 +23067,38 @@
                 <w:sz w:val="18"/>
                 <w:szCs w:val="18"/>
               </w:rPr>
+              <w:t xml:space="preserve"> (o URL</w:t>
+            </w:r>
+            <w:r>
+              <w:rPr>
+                <w:rFonts w:ascii="Times New Roman" w:hAnsi="Times New Roman" w:cs="Times New Roman"/>
+                <w:b/>
+                <w:color w:val="000000"/>
+                <w:sz w:val="18"/>
+                <w:szCs w:val="18"/>
+              </w:rPr>
+              <w:t xml:space="preserve"> o la ruta en </w:t>
+            </w:r>
+            <w:proofErr w:type="spellStart"/>
+            <w:r>
+              <w:rPr>
+                <w:rFonts w:ascii="Times New Roman" w:hAnsi="Times New Roman" w:cs="Times New Roman"/>
+                <w:b/>
+                <w:color w:val="000000"/>
+                <w:sz w:val="18"/>
+                <w:szCs w:val="18"/>
+              </w:rPr>
+              <w:t>AulaPlaneta</w:t>
+            </w:r>
+            <w:proofErr w:type="spellEnd"/>
+            <w:r>
+              <w:rPr>
+                <w:rFonts w:ascii="Times New Roman" w:hAnsi="Times New Roman" w:cs="Times New Roman"/>
+                <w:b/>
+                <w:color w:val="000000"/>
+                <w:sz w:val="18"/>
+                <w:szCs w:val="18"/>
+              </w:rPr>
               <w:t>)</w:t>
             </w:r>
           </w:p>
@@ -22497,7 +23119,23 @@
                 <w:rFonts w:ascii="Times New Roman" w:hAnsi="Times New Roman" w:cs="Times New Roman"/>
                 <w:color w:val="000000"/>
               </w:rPr>
-              <w:t>4 Eso/Matematicas/Intervalos/Intervalos Semiabiertos/</w:t>
+              <w:t>4 Eso/</w:t>
+            </w:r>
+            <w:proofErr w:type="spellStart"/>
+            <w:r>
+              <w:rPr>
+                <w:rFonts w:ascii="Times New Roman" w:hAnsi="Times New Roman" w:cs="Times New Roman"/>
+                <w:color w:val="000000"/>
+              </w:rPr>
+              <w:t>Matematicas</w:t>
+            </w:r>
+            <w:proofErr w:type="spellEnd"/>
+            <w:r>
+              <w:rPr>
+                <w:rFonts w:ascii="Times New Roman" w:hAnsi="Times New Roman" w:cs="Times New Roman"/>
+                <w:color w:val="000000"/>
+              </w:rPr>
+              <w:t>/Intervalos/Intervalos Semiabiertos/</w:t>
             </w:r>
             <w:r>
               <w:rPr>
@@ -22856,7 +23494,7 @@
                 <v:shape id="_x0000_i1037" type="#_x0000_t75" style="width:352.5pt;height:1in" o:ole="">
                   <v:imagedata r:id="rId38" o:title=""/>
                 </v:shape>
-                <o:OLEObject Type="Embed" ProgID="PBrush" ShapeID="_x0000_i1037" DrawAspect="Content" ObjectID="_1489248478" r:id="rId39"/>
+                <o:OLEObject Type="Embed" ProgID="PBrush" ShapeID="_x0000_i1037" DrawAspect="Content" ObjectID="_1489395493" r:id="rId39"/>
               </w:object>
             </w:r>
           </w:p>
@@ -22904,8 +23542,9 @@
                 <w:sz w:val="18"/>
                 <w:szCs w:val="18"/>
               </w:rPr>
-              <w:t>Código Shutterstock (o URL</w:t>
-            </w:r>
+              <w:t xml:space="preserve">Código </w:t>
+            </w:r>
+            <w:proofErr w:type="spellStart"/>
             <w:r>
               <w:rPr>
                 <w:rFonts w:ascii="Times New Roman" w:hAnsi="Times New Roman" w:cs="Times New Roman"/>
@@ -22914,8 +23553,41 @@
                 <w:sz w:val="18"/>
                 <w:szCs w:val="18"/>
               </w:rPr>
-              <w:t xml:space="preserve"> o la ruta en AulaPlaneta</w:t>
-            </w:r>
+              <w:t>Shutterstock</w:t>
+            </w:r>
+            <w:proofErr w:type="spellEnd"/>
+            <w:r>
+              <w:rPr>
+                <w:rFonts w:ascii="Times New Roman" w:hAnsi="Times New Roman" w:cs="Times New Roman"/>
+                <w:b/>
+                <w:color w:val="000000"/>
+                <w:sz w:val="18"/>
+                <w:szCs w:val="18"/>
+              </w:rPr>
+              <w:t xml:space="preserve"> (o URL</w:t>
+            </w:r>
+            <w:r>
+              <w:rPr>
+                <w:rFonts w:ascii="Times New Roman" w:hAnsi="Times New Roman" w:cs="Times New Roman"/>
+                <w:b/>
+                <w:color w:val="000000"/>
+                <w:sz w:val="18"/>
+                <w:szCs w:val="18"/>
+              </w:rPr>
+              <w:t xml:space="preserve"> o la ruta en </w:t>
+            </w:r>
+            <w:proofErr w:type="spellStart"/>
+            <w:r>
+              <w:rPr>
+                <w:rFonts w:ascii="Times New Roman" w:hAnsi="Times New Roman" w:cs="Times New Roman"/>
+                <w:b/>
+                <w:color w:val="000000"/>
+                <w:sz w:val="18"/>
+                <w:szCs w:val="18"/>
+              </w:rPr>
+              <w:t>AulaPlaneta</w:t>
+            </w:r>
+            <w:proofErr w:type="spellEnd"/>
             <w:r>
               <w:rPr>
                 <w:rFonts w:ascii="Times New Roman" w:hAnsi="Times New Roman" w:cs="Times New Roman"/>
@@ -23347,7 +24019,7 @@
                 <v:shape id="_x0000_i1038" type="#_x0000_t75" style="width:267pt;height:86.25pt" o:ole="">
                   <v:imagedata r:id="rId40" o:title=""/>
                 </v:shape>
-                <o:OLEObject Type="Embed" ProgID="PBrush" ShapeID="_x0000_i1038" DrawAspect="Content" ObjectID="_1489248479" r:id="rId41"/>
+                <o:OLEObject Type="Embed" ProgID="PBrush" ShapeID="_x0000_i1038" DrawAspect="Content" ObjectID="_1489395494" r:id="rId41"/>
               </w:object>
             </w:r>
           </w:p>
@@ -23402,8 +24074,9 @@
                 <w:sz w:val="18"/>
                 <w:szCs w:val="18"/>
               </w:rPr>
-              <w:t>Código Shutterstock (o URL</w:t>
-            </w:r>
+              <w:t xml:space="preserve">Código </w:t>
+            </w:r>
+            <w:proofErr w:type="spellStart"/>
             <w:r>
               <w:rPr>
                 <w:rFonts w:ascii="Times New Roman" w:hAnsi="Times New Roman" w:cs="Times New Roman"/>
@@ -23412,8 +24085,41 @@
                 <w:sz w:val="18"/>
                 <w:szCs w:val="18"/>
               </w:rPr>
-              <w:t xml:space="preserve"> o la ruta en AulaPlaneta</w:t>
-            </w:r>
+              <w:t>Shutterstock</w:t>
+            </w:r>
+            <w:proofErr w:type="spellEnd"/>
+            <w:r>
+              <w:rPr>
+                <w:rFonts w:ascii="Times New Roman" w:hAnsi="Times New Roman" w:cs="Times New Roman"/>
+                <w:b/>
+                <w:color w:val="000000"/>
+                <w:sz w:val="18"/>
+                <w:szCs w:val="18"/>
+              </w:rPr>
+              <w:t xml:space="preserve"> (o URL</w:t>
+            </w:r>
+            <w:r>
+              <w:rPr>
+                <w:rFonts w:ascii="Times New Roman" w:hAnsi="Times New Roman" w:cs="Times New Roman"/>
+                <w:b/>
+                <w:color w:val="000000"/>
+                <w:sz w:val="18"/>
+                <w:szCs w:val="18"/>
+              </w:rPr>
+              <w:t xml:space="preserve"> o la ruta en </w:t>
+            </w:r>
+            <w:proofErr w:type="spellStart"/>
+            <w:r>
+              <w:rPr>
+                <w:rFonts w:ascii="Times New Roman" w:hAnsi="Times New Roman" w:cs="Times New Roman"/>
+                <w:b/>
+                <w:color w:val="000000"/>
+                <w:sz w:val="18"/>
+                <w:szCs w:val="18"/>
+              </w:rPr>
+              <w:t>AulaPlaneta</w:t>
+            </w:r>
+            <w:proofErr w:type="spellEnd"/>
             <w:r>
               <w:rPr>
                 <w:rFonts w:ascii="Times New Roman" w:hAnsi="Times New Roman" w:cs="Times New Roman"/>
@@ -24907,8 +25613,9 @@
                 <w:sz w:val="18"/>
                 <w:szCs w:val="18"/>
               </w:rPr>
-              <w:t>Código Shutterstock (o URL</w:t>
-            </w:r>
+              <w:t xml:space="preserve">Código </w:t>
+            </w:r>
+            <w:proofErr w:type="spellStart"/>
             <w:r>
               <w:rPr>
                 <w:rFonts w:ascii="Times New Roman" w:hAnsi="Times New Roman" w:cs="Times New Roman"/>
@@ -24917,8 +25624,41 @@
                 <w:sz w:val="18"/>
                 <w:szCs w:val="18"/>
               </w:rPr>
-              <w:t xml:space="preserve"> o la ruta en AulaPlaneta</w:t>
-            </w:r>
+              <w:t>Shutterstock</w:t>
+            </w:r>
+            <w:proofErr w:type="spellEnd"/>
+            <w:r>
+              <w:rPr>
+                <w:rFonts w:ascii="Times New Roman" w:hAnsi="Times New Roman" w:cs="Times New Roman"/>
+                <w:b/>
+                <w:color w:val="000000"/>
+                <w:sz w:val="18"/>
+                <w:szCs w:val="18"/>
+              </w:rPr>
+              <w:t xml:space="preserve"> (o URL</w:t>
+            </w:r>
+            <w:r>
+              <w:rPr>
+                <w:rFonts w:ascii="Times New Roman" w:hAnsi="Times New Roman" w:cs="Times New Roman"/>
+                <w:b/>
+                <w:color w:val="000000"/>
+                <w:sz w:val="18"/>
+                <w:szCs w:val="18"/>
+              </w:rPr>
+              <w:t xml:space="preserve"> o la ruta en </w:t>
+            </w:r>
+            <w:proofErr w:type="spellStart"/>
+            <w:r>
+              <w:rPr>
+                <w:rFonts w:ascii="Times New Roman" w:hAnsi="Times New Roman" w:cs="Times New Roman"/>
+                <w:b/>
+                <w:color w:val="000000"/>
+                <w:sz w:val="18"/>
+                <w:szCs w:val="18"/>
+              </w:rPr>
+              <w:t>AulaPlaneta</w:t>
+            </w:r>
+            <w:proofErr w:type="spellEnd"/>
             <w:r>
               <w:rPr>
                 <w:rFonts w:ascii="Times New Roman" w:hAnsi="Times New Roman" w:cs="Times New Roman"/>
@@ -25392,8 +26132,9 @@
                 <w:sz w:val="18"/>
                 <w:szCs w:val="18"/>
               </w:rPr>
-              <w:t>Código Shutterstock (o URL</w:t>
-            </w:r>
+              <w:t xml:space="preserve">Código </w:t>
+            </w:r>
+            <w:proofErr w:type="spellStart"/>
             <w:r>
               <w:rPr>
                 <w:rFonts w:ascii="Times New Roman" w:hAnsi="Times New Roman" w:cs="Times New Roman"/>
@@ -25402,8 +26143,41 @@
                 <w:sz w:val="18"/>
                 <w:szCs w:val="18"/>
               </w:rPr>
-              <w:t xml:space="preserve"> o la ruta en AulaPlaneta</w:t>
-            </w:r>
+              <w:t>Shutterstock</w:t>
+            </w:r>
+            <w:proofErr w:type="spellEnd"/>
+            <w:r>
+              <w:rPr>
+                <w:rFonts w:ascii="Times New Roman" w:hAnsi="Times New Roman" w:cs="Times New Roman"/>
+                <w:b/>
+                <w:color w:val="000000"/>
+                <w:sz w:val="18"/>
+                <w:szCs w:val="18"/>
+              </w:rPr>
+              <w:t xml:space="preserve"> (o URL</w:t>
+            </w:r>
+            <w:r>
+              <w:rPr>
+                <w:rFonts w:ascii="Times New Roman" w:hAnsi="Times New Roman" w:cs="Times New Roman"/>
+                <w:b/>
+                <w:color w:val="000000"/>
+                <w:sz w:val="18"/>
+                <w:szCs w:val="18"/>
+              </w:rPr>
+              <w:t xml:space="preserve"> o la ruta en </w:t>
+            </w:r>
+            <w:proofErr w:type="spellStart"/>
+            <w:r>
+              <w:rPr>
+                <w:rFonts w:ascii="Times New Roman" w:hAnsi="Times New Roman" w:cs="Times New Roman"/>
+                <w:b/>
+                <w:color w:val="000000"/>
+                <w:sz w:val="18"/>
+                <w:szCs w:val="18"/>
+              </w:rPr>
+              <w:t>AulaPlaneta</w:t>
+            </w:r>
+            <w:proofErr w:type="spellEnd"/>
             <w:r>
               <w:rPr>
                 <w:rFonts w:ascii="Times New Roman" w:hAnsi="Times New Roman" w:cs="Times New Roman"/>
@@ -26110,8 +26884,9 @@
                 <w:sz w:val="18"/>
                 <w:szCs w:val="18"/>
               </w:rPr>
-              <w:t>Código Shutterstock (o URL</w:t>
-            </w:r>
+              <w:t xml:space="preserve">Código </w:t>
+            </w:r>
+            <w:proofErr w:type="spellStart"/>
             <w:r>
               <w:rPr>
                 <w:rFonts w:ascii="Times New Roman" w:hAnsi="Times New Roman" w:cs="Times New Roman"/>
@@ -26120,8 +26895,41 @@
                 <w:sz w:val="18"/>
                 <w:szCs w:val="18"/>
               </w:rPr>
-              <w:t xml:space="preserve"> o la ruta en AulaPlaneta</w:t>
-            </w:r>
+              <w:t>Shutterstock</w:t>
+            </w:r>
+            <w:proofErr w:type="spellEnd"/>
+            <w:r>
+              <w:rPr>
+                <w:rFonts w:ascii="Times New Roman" w:hAnsi="Times New Roman" w:cs="Times New Roman"/>
+                <w:b/>
+                <w:color w:val="000000"/>
+                <w:sz w:val="18"/>
+                <w:szCs w:val="18"/>
+              </w:rPr>
+              <w:t xml:space="preserve"> (o URL</w:t>
+            </w:r>
+            <w:r>
+              <w:rPr>
+                <w:rFonts w:ascii="Times New Roman" w:hAnsi="Times New Roman" w:cs="Times New Roman"/>
+                <w:b/>
+                <w:color w:val="000000"/>
+                <w:sz w:val="18"/>
+                <w:szCs w:val="18"/>
+              </w:rPr>
+              <w:t xml:space="preserve"> o la ruta en </w:t>
+            </w:r>
+            <w:proofErr w:type="spellStart"/>
+            <w:r>
+              <w:rPr>
+                <w:rFonts w:ascii="Times New Roman" w:hAnsi="Times New Roman" w:cs="Times New Roman"/>
+                <w:b/>
+                <w:color w:val="000000"/>
+                <w:sz w:val="18"/>
+                <w:szCs w:val="18"/>
+              </w:rPr>
+              <w:t>AulaPlaneta</w:t>
+            </w:r>
+            <w:proofErr w:type="spellEnd"/>
             <w:r>
               <w:rPr>
                 <w:rFonts w:ascii="Times New Roman" w:hAnsi="Times New Roman" w:cs="Times New Roman"/>
@@ -26620,8 +27428,9 @@
                 <w:sz w:val="18"/>
                 <w:szCs w:val="18"/>
               </w:rPr>
-              <w:t>Código Shutterstock (o URL</w:t>
-            </w:r>
+              <w:t xml:space="preserve">Código </w:t>
+            </w:r>
+            <w:proofErr w:type="spellStart"/>
             <w:r>
               <w:rPr>
                 <w:rFonts w:ascii="Times New Roman" w:hAnsi="Times New Roman" w:cs="Times New Roman"/>
@@ -26630,8 +27439,41 @@
                 <w:sz w:val="18"/>
                 <w:szCs w:val="18"/>
               </w:rPr>
-              <w:t xml:space="preserve"> o la ruta en AulaPlaneta</w:t>
-            </w:r>
+              <w:t>Shutterstock</w:t>
+            </w:r>
+            <w:proofErr w:type="spellEnd"/>
+            <w:r>
+              <w:rPr>
+                <w:rFonts w:ascii="Times New Roman" w:hAnsi="Times New Roman" w:cs="Times New Roman"/>
+                <w:b/>
+                <w:color w:val="000000"/>
+                <w:sz w:val="18"/>
+                <w:szCs w:val="18"/>
+              </w:rPr>
+              <w:t xml:space="preserve"> (o URL</w:t>
+            </w:r>
+            <w:r>
+              <w:rPr>
+                <w:rFonts w:ascii="Times New Roman" w:hAnsi="Times New Roman" w:cs="Times New Roman"/>
+                <w:b/>
+                <w:color w:val="000000"/>
+                <w:sz w:val="18"/>
+                <w:szCs w:val="18"/>
+              </w:rPr>
+              <w:t xml:space="preserve"> o la ruta en </w:t>
+            </w:r>
+            <w:proofErr w:type="spellStart"/>
+            <w:r>
+              <w:rPr>
+                <w:rFonts w:ascii="Times New Roman" w:hAnsi="Times New Roman" w:cs="Times New Roman"/>
+                <w:b/>
+                <w:color w:val="000000"/>
+                <w:sz w:val="18"/>
+                <w:szCs w:val="18"/>
+              </w:rPr>
+              <w:t>AulaPlaneta</w:t>
+            </w:r>
+            <w:proofErr w:type="spellEnd"/>
             <w:r>
               <w:rPr>
                 <w:rFonts w:ascii="Times New Roman" w:hAnsi="Times New Roman" w:cs="Times New Roman"/>
@@ -27383,6 +28225,7 @@
               </w:rPr>
               <w:t xml:space="preserve">Código </w:t>
             </w:r>
+            <w:proofErr w:type="spellStart"/>
             <w:r>
               <w:rPr>
                 <w:rFonts w:ascii="Times New Roman" w:hAnsi="Times New Roman" w:cs="Times New Roman"/>
@@ -27401,8 +28244,9 @@
                 <w:sz w:val="18"/>
                 <w:szCs w:val="18"/>
               </w:rPr>
-              <w:t>hutterstock (o URL</w:t>
-            </w:r>
+              <w:t>hutterstock</w:t>
+            </w:r>
+            <w:proofErr w:type="spellEnd"/>
             <w:r>
               <w:rPr>
                 <w:rFonts w:ascii="Times New Roman" w:hAnsi="Times New Roman" w:cs="Times New Roman"/>
@@ -27411,7 +28255,7 @@
                 <w:sz w:val="18"/>
                 <w:szCs w:val="18"/>
               </w:rPr>
-              <w:t xml:space="preserve"> o la ruta en Aulap</w:t>
+              <w:t xml:space="preserve"> (o URL</w:t>
             </w:r>
             <w:r>
               <w:rPr>
@@ -27421,8 +28265,30 @@
                 <w:sz w:val="18"/>
                 <w:szCs w:val="18"/>
               </w:rPr>
+              <w:t xml:space="preserve"> o la ruta en </w:t>
+            </w:r>
+            <w:proofErr w:type="spellStart"/>
+            <w:r>
+              <w:rPr>
+                <w:rFonts w:ascii="Times New Roman" w:hAnsi="Times New Roman" w:cs="Times New Roman"/>
+                <w:b/>
+                <w:color w:val="000000"/>
+                <w:sz w:val="18"/>
+                <w:szCs w:val="18"/>
+              </w:rPr>
+              <w:t>Aulap</w:t>
+            </w:r>
+            <w:r>
+              <w:rPr>
+                <w:rFonts w:ascii="Times New Roman" w:hAnsi="Times New Roman" w:cs="Times New Roman"/>
+                <w:b/>
+                <w:color w:val="000000"/>
+                <w:sz w:val="18"/>
+                <w:szCs w:val="18"/>
+              </w:rPr>
               <w:t>laneta</w:t>
             </w:r>
+            <w:proofErr w:type="spellEnd"/>
             <w:r>
               <w:rPr>
                 <w:rFonts w:ascii="Times New Roman" w:hAnsi="Times New Roman" w:cs="Times New Roman"/>
@@ -27677,6 +28543,7 @@
           <w:rFonts w:ascii="Times" w:hAnsi="Times"/>
         </w:rPr>
       </w:pPr>
+      <w:proofErr w:type="gramStart"/>
       <w:r>
         <w:rPr>
           <w:rFonts w:ascii="Times" w:hAnsi="Times"/>
@@ -27784,6 +28651,7 @@
         </w:rPr>
         <w:t>.</w:t>
       </w:r>
+      <w:proofErr w:type="gramEnd"/>
     </w:p>
     <w:p>
       <w:pPr>
@@ -28083,8 +28951,9 @@
                 <w:sz w:val="18"/>
                 <w:szCs w:val="18"/>
               </w:rPr>
-              <w:t>Código Shutterstock (o URL</w:t>
-            </w:r>
+              <w:t xml:space="preserve">Código </w:t>
+            </w:r>
+            <w:proofErr w:type="spellStart"/>
             <w:r>
               <w:rPr>
                 <w:rFonts w:ascii="Times New Roman" w:hAnsi="Times New Roman" w:cs="Times New Roman"/>
@@ -28093,8 +28962,41 @@
                 <w:sz w:val="18"/>
                 <w:szCs w:val="18"/>
               </w:rPr>
-              <w:t xml:space="preserve"> o la ruta en AulaPlaneta</w:t>
-            </w:r>
+              <w:t>Shutterstock</w:t>
+            </w:r>
+            <w:proofErr w:type="spellEnd"/>
+            <w:r>
+              <w:rPr>
+                <w:rFonts w:ascii="Times New Roman" w:hAnsi="Times New Roman" w:cs="Times New Roman"/>
+                <w:b/>
+                <w:color w:val="000000"/>
+                <w:sz w:val="18"/>
+                <w:szCs w:val="18"/>
+              </w:rPr>
+              <w:t xml:space="preserve"> (o URL</w:t>
+            </w:r>
+            <w:r>
+              <w:rPr>
+                <w:rFonts w:ascii="Times New Roman" w:hAnsi="Times New Roman" w:cs="Times New Roman"/>
+                <w:b/>
+                <w:color w:val="000000"/>
+                <w:sz w:val="18"/>
+                <w:szCs w:val="18"/>
+              </w:rPr>
+              <w:t xml:space="preserve"> o la ruta en </w:t>
+            </w:r>
+            <w:proofErr w:type="spellStart"/>
+            <w:r>
+              <w:rPr>
+                <w:rFonts w:ascii="Times New Roman" w:hAnsi="Times New Roman" w:cs="Times New Roman"/>
+                <w:b/>
+                <w:color w:val="000000"/>
+                <w:sz w:val="18"/>
+                <w:szCs w:val="18"/>
+              </w:rPr>
+              <w:t>AulaPlaneta</w:t>
+            </w:r>
+            <w:proofErr w:type="spellEnd"/>
             <w:r>
               <w:rPr>
                 <w:rFonts w:ascii="Times New Roman" w:hAnsi="Times New Roman" w:cs="Times New Roman"/>
@@ -28258,6 +29160,7 @@
           <w:rFonts w:ascii="Times" w:hAnsi="Times"/>
         </w:rPr>
       </w:pPr>
+      <w:proofErr w:type="gramStart"/>
       <w:r>
         <w:rPr>
           <w:rFonts w:ascii="Times" w:hAnsi="Times"/>
@@ -28349,6 +29252,7 @@
         </w:rPr>
         <w:t>.</w:t>
       </w:r>
+      <w:proofErr w:type="gramEnd"/>
     </w:p>
     <w:p>
       <w:pPr>
@@ -28798,15 +29702,8 @@
       <w:r>
         <w:rPr>
           <w:rFonts w:ascii="Times" w:hAnsi="Times"/>
-          <w:i/>
-        </w:rPr>
-        <w:t>x</w:t>
-      </w:r>
-      <w:r>
-        <w:rPr>
-          <w:rFonts w:ascii="Times" w:hAnsi="Times"/>
-        </w:rPr>
-        <w:t xml:space="preserve"> se define mediante las siguientes dos condiciones:</w:t>
+        </w:rPr>
+        <w:t>se define mediante las siguientes dos condiciones:</w:t>
       </w:r>
     </w:p>
     <w:p>
@@ -28825,27 +29722,13 @@
         <w:rPr>
           <w:rFonts w:ascii="Times" w:hAnsi="Times"/>
         </w:rPr>
-        <w:t xml:space="preserve">Si el número real </w:t>
-      </w:r>
-      <w:r>
-        <w:rPr>
-          <w:rFonts w:ascii="Times" w:hAnsi="Times"/>
-          <w:i/>
-        </w:rPr>
-        <w:t>x</w:t>
-      </w:r>
-      <w:r>
-        <w:rPr>
-          <w:rFonts w:ascii="Times" w:hAnsi="Times"/>
-        </w:rPr>
-        <w:t xml:space="preserve"> es positivo, su valor absoluto es el mismo número </w:t>
-      </w:r>
-      <w:r>
-        <w:rPr>
-          <w:rFonts w:ascii="Times" w:hAnsi="Times"/>
-          <w:i/>
-        </w:rPr>
-        <w:t>x</w:t>
+        <w:t xml:space="preserve">Si el número real es positivo, su valor absoluto es el mismo número </w:t>
+      </w:r>
+      <w:r>
+        <w:rPr>
+          <w:rFonts w:ascii="Times" w:hAnsi="Times"/>
+        </w:rPr>
+        <w:t>real</w:t>
       </w:r>
       <w:r>
         <w:rPr>
@@ -28870,27 +29753,20 @@
         <w:rPr>
           <w:rFonts w:ascii="Times" w:hAnsi="Times"/>
         </w:rPr>
-        <w:t xml:space="preserve">Si el número real  </w:t>
+        <w:t>Si el número real  es negativo,  su valor ab</w:t>
+      </w:r>
+      <w:r>
+        <w:rPr>
+          <w:rFonts w:ascii="Times" w:hAnsi="Times"/>
+        </w:rPr>
+        <w:t>soluto es su opuesto aditivo</w:t>
       </w:r>
       <w:r>
         <w:rPr>
           <w:rFonts w:ascii="Times" w:hAnsi="Times"/>
           <w:i/>
         </w:rPr>
-        <w:t>x</w:t>
-      </w:r>
-      <w:r>
-        <w:rPr>
-          <w:rFonts w:ascii="Times" w:hAnsi="Times"/>
-        </w:rPr>
-        <w:t xml:space="preserve"> es negativo,  su valor absoluto es el opuesto aditivo de </w:t>
-      </w:r>
-      <w:r>
-        <w:rPr>
-          <w:rFonts w:ascii="Times" w:hAnsi="Times"/>
-          <w:i/>
-        </w:rPr>
-        <w:t>x.</w:t>
+        <w:t>.</w:t>
       </w:r>
     </w:p>
     <w:p>
@@ -30675,7 +31551,7 @@
                 <v:shape id="_x0000_i1039" type="#_x0000_t75" style="width:338.25pt;height:158.25pt" o:ole="">
                   <v:imagedata r:id="rId47" o:title=""/>
                 </v:shape>
-                <o:OLEObject Type="Embed" ProgID="PBrush" ShapeID="_x0000_i1039" DrawAspect="Content" ObjectID="_1489248480" r:id="rId48"/>
+                <o:OLEObject Type="Embed" ProgID="PBrush" ShapeID="_x0000_i1039" DrawAspect="Content" ObjectID="_1489395495" r:id="rId48"/>
               </w:object>
             </w:r>
           </w:p>
@@ -30701,8 +31577,9 @@
                 <w:sz w:val="18"/>
                 <w:szCs w:val="18"/>
               </w:rPr>
-              <w:t>Código Shutterstock (o URL</w:t>
-            </w:r>
+              <w:t xml:space="preserve">Código </w:t>
+            </w:r>
+            <w:proofErr w:type="spellStart"/>
             <w:r>
               <w:rPr>
                 <w:rFonts w:ascii="Times New Roman" w:hAnsi="Times New Roman" w:cs="Times New Roman"/>
@@ -30711,8 +31588,41 @@
                 <w:sz w:val="18"/>
                 <w:szCs w:val="18"/>
               </w:rPr>
-              <w:t xml:space="preserve"> o la ruta en AulaPlaneta</w:t>
-            </w:r>
+              <w:t>Shutterstock</w:t>
+            </w:r>
+            <w:proofErr w:type="spellEnd"/>
+            <w:r>
+              <w:rPr>
+                <w:rFonts w:ascii="Times New Roman" w:hAnsi="Times New Roman" w:cs="Times New Roman"/>
+                <w:b/>
+                <w:color w:val="000000"/>
+                <w:sz w:val="18"/>
+                <w:szCs w:val="18"/>
+              </w:rPr>
+              <w:t xml:space="preserve"> (o URL</w:t>
+            </w:r>
+            <w:r>
+              <w:rPr>
+                <w:rFonts w:ascii="Times New Roman" w:hAnsi="Times New Roman" w:cs="Times New Roman"/>
+                <w:b/>
+                <w:color w:val="000000"/>
+                <w:sz w:val="18"/>
+                <w:szCs w:val="18"/>
+              </w:rPr>
+              <w:t xml:space="preserve"> o la ruta en </w:t>
+            </w:r>
+            <w:proofErr w:type="spellStart"/>
+            <w:r>
+              <w:rPr>
+                <w:rFonts w:ascii="Times New Roman" w:hAnsi="Times New Roman" w:cs="Times New Roman"/>
+                <w:b/>
+                <w:color w:val="000000"/>
+                <w:sz w:val="18"/>
+                <w:szCs w:val="18"/>
+              </w:rPr>
+              <w:t>AulaPlaneta</w:t>
+            </w:r>
+            <w:proofErr w:type="spellEnd"/>
             <w:r>
               <w:rPr>
                 <w:rFonts w:ascii="Times New Roman" w:hAnsi="Times New Roman" w:cs="Times New Roman"/>
@@ -33930,7 +34840,21 @@
         <w:rPr>
           <w:rFonts w:ascii="Times" w:eastAsiaTheme="minorEastAsia" w:hAnsi="Times"/>
         </w:rPr>
-        <w:t xml:space="preserve"> y </w:t>
+        <w:t xml:space="preserve"> </w:t>
+      </w:r>
+      <w:proofErr w:type="gramStart"/>
+      <w:r>
+        <w:rPr>
+          <w:rFonts w:ascii="Times" w:eastAsiaTheme="minorEastAsia" w:hAnsi="Times"/>
+        </w:rPr>
+        <w:t>y</w:t>
+      </w:r>
+      <w:proofErr w:type="gramEnd"/>
+      <w:r>
+        <w:rPr>
+          <w:rFonts w:ascii="Times" w:eastAsiaTheme="minorEastAsia" w:hAnsi="Times"/>
+        </w:rPr>
+        <w:t xml:space="preserve"> </w:t>
       </w:r>
       <m:oMath>
         <m:r>
@@ -35982,7 +36906,21 @@
               <w:rPr>
                 <w:rFonts w:ascii="Times" w:eastAsiaTheme="minorEastAsia" w:hAnsi="Times"/>
               </w:rPr>
-              <w:t xml:space="preserve"> ó  </w:t>
+              <w:t xml:space="preserve"> </w:t>
+            </w:r>
+            <w:proofErr w:type="spellStart"/>
+            <w:r>
+              <w:rPr>
+                <w:rFonts w:ascii="Times" w:eastAsiaTheme="minorEastAsia" w:hAnsi="Times"/>
+              </w:rPr>
+              <w:t>ó</w:t>
+            </w:r>
+            <w:proofErr w:type="spellEnd"/>
+            <w:r>
+              <w:rPr>
+                <w:rFonts w:ascii="Times" w:eastAsiaTheme="minorEastAsia" w:hAnsi="Times"/>
+              </w:rPr>
+              <w:t xml:space="preserve">  </w:t>
             </w:r>
             <w:r>
               <w:rPr>
@@ -37976,7 +38914,21 @@
               <w:rPr>
                 <w:rFonts w:ascii="Times" w:eastAsiaTheme="minorEastAsia" w:hAnsi="Times"/>
               </w:rPr>
-              <w:t xml:space="preserve"> tiene por conjunto solución </w:t>
+              <w:t xml:space="preserve"> tiene por conjunto sol</w:t>
+            </w:r>
+            <w:proofErr w:type="spellStart"/>
+            <w:r>
+              <w:rPr>
+                <w:rFonts w:ascii="Times" w:eastAsiaTheme="minorEastAsia" w:hAnsi="Times"/>
+              </w:rPr>
+              <w:t>ución</w:t>
+            </w:r>
+            <w:proofErr w:type="spellEnd"/>
+            <w:r>
+              <w:rPr>
+                <w:rFonts w:ascii="Times" w:eastAsiaTheme="minorEastAsia" w:hAnsi="Times"/>
+              </w:rPr>
+              <w:t xml:space="preserve"> </w:t>
             </w:r>
             <w:r>
               <w:rPr>
@@ -38564,8 +39516,9 @@
                 <w:sz w:val="18"/>
                 <w:szCs w:val="18"/>
               </w:rPr>
-              <w:t>Código Shutterstock (o URL</w:t>
-            </w:r>
+              <w:t xml:space="preserve">Código </w:t>
+            </w:r>
+            <w:proofErr w:type="spellStart"/>
             <w:r>
               <w:rPr>
                 <w:rFonts w:ascii="Times New Roman" w:hAnsi="Times New Roman" w:cs="Times New Roman"/>
@@ -38574,8 +39527,41 @@
                 <w:sz w:val="18"/>
                 <w:szCs w:val="18"/>
               </w:rPr>
-              <w:t xml:space="preserve"> o la ruta en AulaPlaneta</w:t>
-            </w:r>
+              <w:t>Shutterstock</w:t>
+            </w:r>
+            <w:proofErr w:type="spellEnd"/>
+            <w:r>
+              <w:rPr>
+                <w:rFonts w:ascii="Times New Roman" w:hAnsi="Times New Roman" w:cs="Times New Roman"/>
+                <w:b/>
+                <w:color w:val="000000"/>
+                <w:sz w:val="18"/>
+                <w:szCs w:val="18"/>
+              </w:rPr>
+              <w:t xml:space="preserve"> (o URL</w:t>
+            </w:r>
+            <w:r>
+              <w:rPr>
+                <w:rFonts w:ascii="Times New Roman" w:hAnsi="Times New Roman" w:cs="Times New Roman"/>
+                <w:b/>
+                <w:color w:val="000000"/>
+                <w:sz w:val="18"/>
+                <w:szCs w:val="18"/>
+              </w:rPr>
+              <w:t xml:space="preserve"> o la ruta en </w:t>
+            </w:r>
+            <w:proofErr w:type="spellStart"/>
+            <w:r>
+              <w:rPr>
+                <w:rFonts w:ascii="Times New Roman" w:hAnsi="Times New Roman" w:cs="Times New Roman"/>
+                <w:b/>
+                <w:color w:val="000000"/>
+                <w:sz w:val="18"/>
+                <w:szCs w:val="18"/>
+              </w:rPr>
+              <w:t>AulaPlaneta</w:t>
+            </w:r>
+            <w:proofErr w:type="spellEnd"/>
             <w:r>
               <w:rPr>
                 <w:rFonts w:ascii="Times New Roman" w:hAnsi="Times New Roman" w:cs="Times New Roman"/>
@@ -40788,7 +41774,21 @@
         <w:rPr>
           <w:rFonts w:ascii="Times" w:eastAsiaTheme="minorEastAsia" w:hAnsi="Times"/>
         </w:rPr>
-        <w:t xml:space="preserve"> respectivamente. Estos números particionan al conjunto de los números reales</w:t>
+        <w:t xml:space="preserve"> respectivamente. Estos números partic</w:t>
+      </w:r>
+      <w:proofErr w:type="spellStart"/>
+      <w:r>
+        <w:rPr>
+          <w:rFonts w:ascii="Times" w:eastAsiaTheme="minorEastAsia" w:hAnsi="Times"/>
+        </w:rPr>
+        <w:t>ionan</w:t>
+      </w:r>
+      <w:proofErr w:type="spellEnd"/>
+      <w:r>
+        <w:rPr>
+          <w:rFonts w:ascii="Times" w:eastAsiaTheme="minorEastAsia" w:hAnsi="Times"/>
+        </w:rPr>
+        <w:t xml:space="preserve"> al conjunto de los números reales</w:t>
       </w:r>
       <w:r>
         <w:rPr>
@@ -43410,7 +44410,7 @@
                 <v:shape id="_x0000_i1040" type="#_x0000_t75" style="width:338.25pt;height:93.75pt" o:ole="">
                   <v:imagedata r:id="rId50" o:title=""/>
                 </v:shape>
-                <o:OLEObject Type="Embed" ProgID="PBrush" ShapeID="_x0000_i1040" DrawAspect="Content" ObjectID="_1489248481" r:id="rId51"/>
+                <o:OLEObject Type="Embed" ProgID="PBrush" ShapeID="_x0000_i1040" DrawAspect="Content" ObjectID="_1489395496" r:id="rId51"/>
               </w:object>
             </w:r>
           </w:p>
@@ -43452,8 +44452,9 @@
                 <w:sz w:val="18"/>
                 <w:szCs w:val="18"/>
               </w:rPr>
-              <w:t>Código Shutterstock (o URL</w:t>
-            </w:r>
+              <w:t xml:space="preserve">Código </w:t>
+            </w:r>
+            <w:proofErr w:type="spellStart"/>
             <w:r>
               <w:rPr>
                 <w:rFonts w:ascii="Times New Roman" w:hAnsi="Times New Roman" w:cs="Times New Roman"/>
@@ -43462,8 +44463,41 @@
                 <w:sz w:val="18"/>
                 <w:szCs w:val="18"/>
               </w:rPr>
-              <w:t xml:space="preserve"> o la ruta en AulaPlaneta</w:t>
-            </w:r>
+              <w:t>Shutterstock</w:t>
+            </w:r>
+            <w:proofErr w:type="spellEnd"/>
+            <w:r>
+              <w:rPr>
+                <w:rFonts w:ascii="Times New Roman" w:hAnsi="Times New Roman" w:cs="Times New Roman"/>
+                <w:b/>
+                <w:color w:val="000000"/>
+                <w:sz w:val="18"/>
+                <w:szCs w:val="18"/>
+              </w:rPr>
+              <w:t xml:space="preserve"> (o URL</w:t>
+            </w:r>
+            <w:r>
+              <w:rPr>
+                <w:rFonts w:ascii="Times New Roman" w:hAnsi="Times New Roman" w:cs="Times New Roman"/>
+                <w:b/>
+                <w:color w:val="000000"/>
+                <w:sz w:val="18"/>
+                <w:szCs w:val="18"/>
+              </w:rPr>
+              <w:t xml:space="preserve"> o la ruta en </w:t>
+            </w:r>
+            <w:proofErr w:type="spellStart"/>
+            <w:r>
+              <w:rPr>
+                <w:rFonts w:ascii="Times New Roman" w:hAnsi="Times New Roman" w:cs="Times New Roman"/>
+                <w:b/>
+                <w:color w:val="000000"/>
+                <w:sz w:val="18"/>
+                <w:szCs w:val="18"/>
+              </w:rPr>
+              <w:t>AulaPlaneta</w:t>
+            </w:r>
+            <w:proofErr w:type="spellEnd"/>
             <w:r>
               <w:rPr>
                 <w:rFonts w:ascii="Times New Roman" w:hAnsi="Times New Roman" w:cs="Times New Roman"/>
@@ -44702,8 +45736,9 @@
                 <w:sz w:val="18"/>
                 <w:szCs w:val="18"/>
               </w:rPr>
-              <w:t>Código Shutterstock (o URL</w:t>
-            </w:r>
+              <w:t xml:space="preserve">Código </w:t>
+            </w:r>
+            <w:proofErr w:type="spellStart"/>
             <w:r>
               <w:rPr>
                 <w:rFonts w:ascii="Times New Roman" w:hAnsi="Times New Roman" w:cs="Times New Roman"/>
@@ -44712,8 +45747,41 @@
                 <w:sz w:val="18"/>
                 <w:szCs w:val="18"/>
               </w:rPr>
-              <w:t xml:space="preserve"> o la ruta en AulaPlaneta</w:t>
-            </w:r>
+              <w:t>Shutterstock</w:t>
+            </w:r>
+            <w:proofErr w:type="spellEnd"/>
+            <w:r>
+              <w:rPr>
+                <w:rFonts w:ascii="Times New Roman" w:hAnsi="Times New Roman" w:cs="Times New Roman"/>
+                <w:b/>
+                <w:color w:val="000000"/>
+                <w:sz w:val="18"/>
+                <w:szCs w:val="18"/>
+              </w:rPr>
+              <w:t xml:space="preserve"> (o URL</w:t>
+            </w:r>
+            <w:r>
+              <w:rPr>
+                <w:rFonts w:ascii="Times New Roman" w:hAnsi="Times New Roman" w:cs="Times New Roman"/>
+                <w:b/>
+                <w:color w:val="000000"/>
+                <w:sz w:val="18"/>
+                <w:szCs w:val="18"/>
+              </w:rPr>
+              <w:t xml:space="preserve"> o la ruta en </w:t>
+            </w:r>
+            <w:proofErr w:type="spellStart"/>
+            <w:r>
+              <w:rPr>
+                <w:rFonts w:ascii="Times New Roman" w:hAnsi="Times New Roman" w:cs="Times New Roman"/>
+                <w:b/>
+                <w:color w:val="000000"/>
+                <w:sz w:val="18"/>
+                <w:szCs w:val="18"/>
+              </w:rPr>
+              <w:t>AulaPlaneta</w:t>
+            </w:r>
+            <w:proofErr w:type="spellEnd"/>
             <w:r>
               <w:rPr>
                 <w:rFonts w:ascii="Times New Roman" w:hAnsi="Times New Roman" w:cs="Times New Roman"/>
@@ -45175,11 +46243,19 @@
         </w:rPr>
         <w:t>, d</w:t>
       </w:r>
-      <w:r>
-        <w:rPr>
-          <w:rFonts w:ascii="Times" w:eastAsiaTheme="minorEastAsia" w:hAnsi="Times"/>
-        </w:rPr>
-        <w:t xml:space="preserve">onde </w:t>
+      <w:proofErr w:type="spellStart"/>
+      <w:r>
+        <w:rPr>
+          <w:rFonts w:ascii="Times" w:eastAsiaTheme="minorEastAsia" w:hAnsi="Times"/>
+        </w:rPr>
+        <w:t>onde</w:t>
+      </w:r>
+      <w:proofErr w:type="spellEnd"/>
+      <w:r>
+        <w:rPr>
+          <w:rFonts w:ascii="Times" w:eastAsiaTheme="minorEastAsia" w:hAnsi="Times"/>
+        </w:rPr>
+        <w:t xml:space="preserve"> </w:t>
       </w:r>
       <w:r>
         <w:rPr>
@@ -45412,11 +46488,19 @@
         </w:rPr>
         <w:t xml:space="preserve"> d</w:t>
       </w:r>
-      <w:r>
-        <w:rPr>
-          <w:rFonts w:ascii="Times" w:eastAsiaTheme="minorEastAsia" w:hAnsi="Times"/>
-        </w:rPr>
-        <w:t>ebe cumplir</w:t>
+      <w:proofErr w:type="spellStart"/>
+      <w:r>
+        <w:rPr>
+          <w:rFonts w:ascii="Times" w:eastAsiaTheme="minorEastAsia" w:hAnsi="Times"/>
+        </w:rPr>
+        <w:t>ebe</w:t>
+      </w:r>
+      <w:proofErr w:type="spellEnd"/>
+      <w:r>
+        <w:rPr>
+          <w:rFonts w:ascii="Times" w:eastAsiaTheme="minorEastAsia" w:hAnsi="Times"/>
+        </w:rPr>
+        <w:t xml:space="preserve"> cumplir</w:t>
       </w:r>
       <w:r>
         <w:rPr>
@@ -46765,15 +47849,7 @@
         <w:rPr>
           <w:rFonts w:ascii="Times" w:hAnsi="Times"/>
         </w:rPr>
-        <w:t xml:space="preserve"> te permitirán reforzar los conocimiento</w:t>
-      </w:r>
-      <w:bookmarkStart w:id="1" w:name="_GoBack"/>
-      <w:bookmarkEnd w:id="1"/>
-      <w:r>
-        <w:rPr>
-          <w:rFonts w:ascii="Times" w:hAnsi="Times"/>
-        </w:rPr>
-        <w:t xml:space="preserve">s adquiridos </w:t>
+        <w:t xml:space="preserve"> te permitirán reforzar los conocimientos adquiridos </w:t>
       </w:r>
       <w:r>
         <w:rPr>
@@ -48834,6 +49910,8 @@
           <w:lang w:val="es-MX"/>
         </w:rPr>
       </w:pPr>
+      <w:bookmarkStart w:id="1" w:name="_GoBack"/>
+      <w:bookmarkEnd w:id="1"/>
     </w:p>
     <w:sectPr>
       <w:headerReference w:type="even" r:id="rId57"/>
@@ -48994,7 +50072,7 @@
         <w:rStyle w:val="Nmerodepgina"/>
         <w:noProof/>
       </w:rPr>
-      <w:t>26</w:t>
+      <w:t>28</w:t>
     </w:r>
     <w:r>
       <w:rPr>
@@ -49039,7 +50117,17 @@
         <w:szCs w:val="20"/>
         <w:lang w:val="en-US"/>
       </w:rPr>
-      <w:t xml:space="preserve"> Guió</w:t>
+      <w:t xml:space="preserve"> </w:t>
+    </w:r>
+    <w:proofErr w:type="spellStart"/>
+    <w:r>
+      <w:rPr>
+        <w:rFonts w:ascii="Times" w:hAnsi="Times"/>
+        <w:sz w:val="20"/>
+        <w:szCs w:val="20"/>
+        <w:lang w:val="en-US"/>
+      </w:rPr>
+      <w:t>Guió</w:t>
     </w:r>
     <w:r>
       <w:rPr>
@@ -49048,7 +50136,17 @@
         <w:szCs w:val="20"/>
         <w:lang w:val="en-US"/>
       </w:rPr>
-      <w:t xml:space="preserve">n 1. </w:t>
+      <w:t>n</w:t>
+    </w:r>
+    <w:proofErr w:type="spellEnd"/>
+    <w:r>
+      <w:rPr>
+        <w:rFonts w:ascii="Times" w:hAnsi="Times"/>
+        <w:sz w:val="20"/>
+        <w:szCs w:val="20"/>
+        <w:lang w:val="en-US"/>
+      </w:rPr>
+      <w:t xml:space="preserve"> 1. </w:t>
     </w:r>
     <w:r>
       <w:rPr>
@@ -51733,7 +52831,7 @@
 </file>
 
 <file path=customXml/itemProps1.xml><?xml version="1.0" encoding="utf-8"?>
-<ds:datastoreItem xmlns:ds="http://schemas.openxmlformats.org/officeDocument/2006/customXml" ds:itemID="{EC69622C-9589-410D-A0D8-75BFF6D34114}">
+<ds:datastoreItem xmlns:ds="http://schemas.openxmlformats.org/officeDocument/2006/customXml" ds:itemID="{B06F1E88-3C15-4009-B45B-92E1CF8ED294}">
   <ds:schemaRefs>
     <ds:schemaRef ds:uri="http://schemas.openxmlformats.org/officeDocument/2006/bibliography"/>
   </ds:schemaRefs>

</xml_diff>